<commit_message>
Added validation for the form on site details
</commit_message>
<xml_diff>
--- a/report gen/simply_ecology_template.docx
+++ b/report gen/simply_ecology_template.docx
@@ -5338,6 +5338,9 @@
         <w:t xml:space="preserve">(OS grid reference </w:t>
       </w:r>
       <w:r>
+        <w:t xml:space="preserve">SD </w:t>
+      </w:r>
+      <w:r>
         <w:rPr>
           <w:highlight w:val="yellow"/>
         </w:rPr>
@@ -5348,7 +5351,7 @@
         <w:rPr>
           <w:highlight w:val="yellow"/>
         </w:rPr>
-        <w:t>grid_reference</w:t>
+        <w:t>grid_ref</w:t>
       </w:r>
       <w:proofErr w:type="spellEnd"/>
       <w:r>
@@ -6695,29 +6698,30 @@
       <w:r>
         <w:t xml:space="preserve"> </w:t>
       </w:r>
+      <w:r>
+        <w:rPr>
+          <w:highlight w:val="yellow"/>
+        </w:rPr>
+        <w:t>{{ units }}</w:t>
+      </w:r>
+      <w:r>
+        <w:t xml:space="preserve">, with </w:t>
+      </w:r>
+      <w:r>
+        <w:rPr>
+          <w:highlight w:val="yellow"/>
+        </w:rPr>
+        <w:t xml:space="preserve">{{ </w:t>
+      </w:r>
       <w:proofErr w:type="spellStart"/>
       <w:r>
-        <w:t>hacters</w:t>
+        <w:rPr>
+          <w:highlight w:val="yellow"/>
+        </w:rPr>
+        <w:t>bat_area_size</w:t>
       </w:r>
       <w:proofErr w:type="spellEnd"/>
       <w:r>
-        <w:t xml:space="preserve">, with </w:t>
-      </w:r>
-      <w:r>
-        <w:rPr>
-          <w:highlight w:val="yellow"/>
-        </w:rPr>
-        <w:t xml:space="preserve">{{ </w:t>
-      </w:r>
-      <w:proofErr w:type="spellStart"/>
-      <w:r>
-        <w:rPr>
-          <w:highlight w:val="yellow"/>
-        </w:rPr>
-        <w:t>bat_area_size</w:t>
-      </w:r>
-      <w:proofErr w:type="spellEnd"/>
-      <w:r>
         <w:rPr>
           <w:highlight w:val="yellow"/>
         </w:rPr>
@@ -6726,11 +6730,12 @@
       <w:r>
         <w:t xml:space="preserve"> </w:t>
       </w:r>
-      <w:proofErr w:type="spellStart"/>
-      <w:r>
-        <w:t>hacters</w:t>
-      </w:r>
-      <w:proofErr w:type="spellEnd"/>
+      <w:r>
+        <w:rPr>
+          <w:highlight w:val="yellow"/>
+        </w:rPr>
+        <w:t>{{ units }}</w:t>
+      </w:r>
       <w:r>
         <w:t xml:space="preserve"> having potential for bats</w:t>
       </w:r>

</xml_diff>

<commit_message>
Moved some js to seperate file. Most of client details is now done
</commit_message>
<xml_diff>
--- a/report gen/simply_ecology_template.docx
+++ b/report gen/simply_ecology_template.docx
@@ -651,17 +651,6 @@
         </w:rPr>
         <w:t xml:space="preserve"> }}</w:t>
       </w:r>
-    </w:p>
-    <w:p>
-      <w:pPr>
-        <w:jc w:val="right"/>
-        <w:rPr>
-          <w:rFonts w:ascii="Corbel" w:hAnsi="Corbel"/>
-          <w:b/>
-          <w:sz w:val="36"/>
-          <w:szCs w:val="36"/>
-        </w:rPr>
-      </w:pPr>
     </w:p>
     <w:p>
       <w:pPr>

</xml_diff>

<commit_message>
Added validation to the client page - all completed now. Started on the project proposal page
</commit_message>
<xml_diff>
--- a/report gen/simply_ecology_template.docx
+++ b/report gen/simply_ecology_template.docx
@@ -5168,192 +5168,97 @@
         <w:rPr>
           <w:highlight w:val="yellow"/>
         </w:rPr>
-        <w:t>commission</w:t>
+        <w:t>comiss</w:t>
       </w:r>
       <w:proofErr w:type="gramEnd"/>
       <w:r>
         <w:rPr>
           <w:highlight w:val="yellow"/>
         </w:rPr>
-        <w:t>_</w:t>
-      </w:r>
-      <w:r>
-        <w:rPr>
-          <w:highlight w:val="yellow"/>
-        </w:rPr>
-        <w:t>month</w:t>
+        <w:t>_date</w:t>
       </w:r>
       <w:proofErr w:type="spellEnd"/>
       <w:r>
         <w:rPr>
           <w:highlight w:val="yellow"/>
         </w:rPr>
-        <w:t xml:space="preserve"> }}</w:t>
-      </w:r>
-      <w:r>
         <w:t xml:space="preserve"> </w:t>
       </w:r>
       <w:r>
         <w:rPr>
           <w:highlight w:val="yellow"/>
         </w:rPr>
-        <w:t xml:space="preserve">{{ </w:t>
+        <w:t>}}</w:t>
+      </w:r>
+      <w:r>
+        <w:t>, Simply</w:t>
+      </w:r>
+      <w:r>
+        <w:t xml:space="preserve"> Ecology Limited was commissioned </w:t>
+      </w:r>
+    </w:p>
+    <w:p>
+      <w:pPr>
+        <w:pStyle w:val="Generaltext"/>
+        <w:numPr>
+          <w:ilvl w:val="0"/>
+          <w:numId w:val="0"/>
+        </w:numPr>
+        <w:spacing w:after="0"/>
+        <w:ind w:left="680"/>
+        <w:rPr>
+          <w:highlight w:val="cyan"/>
+        </w:rPr>
+      </w:pPr>
+      <w:r>
+        <w:rPr>
+          <w:highlight w:val="cyan"/>
+        </w:rPr>
+        <w:t>{%</w:t>
+      </w:r>
+      <w:r>
+        <w:rPr>
+          <w:highlight w:val="cyan"/>
+        </w:rPr>
+        <w:t>-</w:t>
+      </w:r>
+      <w:r>
+        <w:rPr>
+          <w:highlight w:val="cyan"/>
+        </w:rPr>
+        <w:t xml:space="preserve"> if </w:t>
       </w:r>
       <w:proofErr w:type="spellStart"/>
       <w:r>
         <w:rPr>
-          <w:highlight w:val="yellow"/>
-        </w:rPr>
-        <w:t>commission_</w:t>
-      </w:r>
-      <w:r>
-        <w:rPr>
-          <w:highlight w:val="yellow"/>
-        </w:rPr>
-        <w:t>year</w:t>
+          <w:highlight w:val="cyan"/>
+        </w:rPr>
+        <w:t>comiss_name</w:t>
       </w:r>
       <w:proofErr w:type="spellEnd"/>
       <w:r>
         <w:rPr>
-          <w:highlight w:val="yellow"/>
-        </w:rPr>
-        <w:t xml:space="preserve"> }}</w:t>
-      </w:r>
-      <w:r>
-        <w:t>, Simply</w:t>
-      </w:r>
-      <w:r>
-        <w:t xml:space="preserve"> Ecology Limited was commissioned by </w:t>
-      </w:r>
-      <w:r>
-        <w:rPr>
-          <w:highlight w:val="yellow"/>
-        </w:rPr>
-        <w:t xml:space="preserve">{{ </w:t>
-      </w:r>
-      <w:proofErr w:type="spellStart"/>
-      <w:r>
-        <w:rPr>
-          <w:highlight w:val="yellow"/>
-        </w:rPr>
-        <w:t>comissed_by</w:t>
-      </w:r>
-      <w:proofErr w:type="spellEnd"/>
-      <w:r>
-        <w:rPr>
-          <w:highlight w:val="yellow"/>
-        </w:rPr>
-        <w:t xml:space="preserve"> }}</w:t>
-      </w:r>
-      <w:r>
+          <w:highlight w:val="cyan"/>
+        </w:rPr>
         <w:t xml:space="preserve"> </w:t>
       </w:r>
       <w:r>
-        <w:t xml:space="preserve">to undertake an </w:t>
-      </w:r>
-      <w:r>
-        <w:rPr>
-          <w:highlight w:val="yellow"/>
-        </w:rPr>
-        <w:t xml:space="preserve">{{ </w:t>
-      </w:r>
-      <w:proofErr w:type="spellStart"/>
-      <w:r>
-        <w:rPr>
-          <w:highlight w:val="yellow"/>
-        </w:rPr>
-        <w:t>survey_type</w:t>
-      </w:r>
-      <w:proofErr w:type="spellEnd"/>
-      <w:r>
-        <w:rPr>
-          <w:highlight w:val="yellow"/>
-        </w:rPr>
-        <w:t xml:space="preserve"> }}</w:t>
-      </w:r>
-      <w:r>
-        <w:t xml:space="preserve"> </w:t>
-      </w:r>
-      <w:r>
-        <w:t xml:space="preserve">at </w:t>
-      </w:r>
-      <w:r>
-        <w:rPr>
-          <w:highlight w:val="yellow"/>
-        </w:rPr>
-        <w:t xml:space="preserve">{{ </w:t>
-      </w:r>
-      <w:proofErr w:type="spellStart"/>
-      <w:r>
-        <w:rPr>
-          <w:highlight w:val="yellow"/>
-        </w:rPr>
-        <w:t>site_name</w:t>
-      </w:r>
-      <w:proofErr w:type="spellEnd"/>
-      <w:r>
-        <w:rPr>
-          <w:highlight w:val="yellow"/>
-        </w:rPr>
-        <w:t xml:space="preserve"> }</w:t>
-      </w:r>
-      <w:r>
-        <w:t xml:space="preserve">}, </w:t>
-      </w:r>
-      <w:r>
-        <w:rPr>
-          <w:highlight w:val="yellow"/>
-        </w:rPr>
-        <w:t xml:space="preserve">{{ </w:t>
-      </w:r>
-      <w:proofErr w:type="spellStart"/>
-      <w:r>
-        <w:rPr>
-          <w:highlight w:val="yellow"/>
-        </w:rPr>
-        <w:t>site_address</w:t>
-      </w:r>
-      <w:proofErr w:type="spellEnd"/>
-      <w:r>
-        <w:rPr>
-          <w:highlight w:val="yellow"/>
-        </w:rPr>
-        <w:t xml:space="preserve"> }}</w:t>
-      </w:r>
-      <w:r>
-        <w:t xml:space="preserve"> </w:t>
-      </w:r>
-      <w:r>
-        <w:t xml:space="preserve">(OS grid reference </w:t>
-      </w:r>
-      <w:r>
-        <w:t xml:space="preserve">SD </w:t>
-      </w:r>
-      <w:r>
-        <w:rPr>
-          <w:highlight w:val="yellow"/>
-        </w:rPr>
-        <w:t xml:space="preserve">{{ </w:t>
-      </w:r>
-      <w:proofErr w:type="spellStart"/>
-      <w:r>
-        <w:rPr>
-          <w:highlight w:val="yellow"/>
-        </w:rPr>
-        <w:t>grid_ref</w:t>
-      </w:r>
-      <w:proofErr w:type="spellEnd"/>
-      <w:r>
-        <w:rPr>
-          <w:highlight w:val="yellow"/>
-        </w:rPr>
-        <w:t xml:space="preserve"> }}</w:t>
-      </w:r>
-      <w:r>
-        <w:t>).</w:t>
-      </w:r>
-      <w:r>
-        <w:t xml:space="preserve"> </w:t>
+        <w:rPr>
+          <w:highlight w:val="cyan"/>
+        </w:rPr>
+        <w:t>-</w:t>
+      </w:r>
+      <w:r>
+        <w:rPr>
+          <w:highlight w:val="cyan"/>
+        </w:rPr>
+        <w:t>%</w:t>
+      </w:r>
+      <w:r>
+        <w:rPr>
+          <w:highlight w:val="cyan"/>
+        </w:rPr>
+        <w:t>}</w:t>
       </w:r>
     </w:p>
     <w:p>
@@ -5368,23 +5273,46 @@
       </w:pPr>
       <w:r>
         <w:rPr>
-          <w:highlight w:val="cyan"/>
-        </w:rPr>
-        <w:t xml:space="preserve">{-% if </w:t>
+          <w:highlight w:val="yellow"/>
+        </w:rPr>
+        <w:t xml:space="preserve">by </w:t>
+      </w:r>
+      <w:proofErr w:type="gramStart"/>
+      <w:r>
+        <w:rPr>
+          <w:highlight w:val="yellow"/>
+        </w:rPr>
+        <w:t xml:space="preserve">{{ </w:t>
       </w:r>
       <w:proofErr w:type="spellStart"/>
       <w:r>
         <w:rPr>
-          <w:highlight w:val="cyan"/>
-        </w:rPr>
-        <w:t>site_images</w:t>
+          <w:highlight w:val="yellow"/>
+        </w:rPr>
+        <w:t>comiss</w:t>
+      </w:r>
+      <w:proofErr w:type="gramEnd"/>
+      <w:r>
+        <w:rPr>
+          <w:highlight w:val="yellow"/>
+        </w:rPr>
+        <w:t>_name</w:t>
       </w:r>
       <w:proofErr w:type="spellEnd"/>
       <w:r>
         <w:rPr>
-          <w:highlight w:val="cyan"/>
-        </w:rPr>
-        <w:t xml:space="preserve"> %-}</w:t>
+          <w:highlight w:val="yellow"/>
+        </w:rPr>
+        <w:t xml:space="preserve"> </w:t>
+      </w:r>
+      <w:r>
+        <w:rPr>
+          <w:highlight w:val="yellow"/>
+        </w:rPr>
+        <w:t>}}</w:t>
+      </w:r>
+      <w:r>
+        <w:t xml:space="preserve"> </w:t>
       </w:r>
     </w:p>
     <w:p>
@@ -5396,9 +5324,165 @@
         </w:numPr>
         <w:spacing w:before="0" w:after="0"/>
         <w:ind w:left="680"/>
-      </w:pPr>
-      <w:r>
-        <w:t>See Plan 1 for site location and Plan 2 for site plan.</w:t>
+        <w:rPr>
+          <w:highlight w:val="cyan"/>
+        </w:rPr>
+      </w:pPr>
+      <w:r>
+        <w:rPr>
+          <w:highlight w:val="cyan"/>
+        </w:rPr>
+        <w:t>{%</w:t>
+      </w:r>
+      <w:r>
+        <w:rPr>
+          <w:highlight w:val="cyan"/>
+        </w:rPr>
+        <w:t>-</w:t>
+      </w:r>
+      <w:r>
+        <w:rPr>
+          <w:highlight w:val="cyan"/>
+        </w:rPr>
+        <w:t xml:space="preserve"> endif </w:t>
+      </w:r>
+      <w:r>
+        <w:rPr>
+          <w:highlight w:val="cyan"/>
+        </w:rPr>
+        <w:t>-</w:t>
+      </w:r>
+      <w:r>
+        <w:rPr>
+          <w:highlight w:val="cyan"/>
+        </w:rPr>
+        <w:t>%}</w:t>
+      </w:r>
+    </w:p>
+    <w:p>
+      <w:pPr>
+        <w:pStyle w:val="Generaltext"/>
+        <w:numPr>
+          <w:ilvl w:val="0"/>
+          <w:numId w:val="0"/>
+        </w:numPr>
+        <w:spacing w:after="0"/>
+        <w:ind w:left="680"/>
+      </w:pPr>
+      <w:r>
+        <w:t xml:space="preserve">to undertake an </w:t>
+      </w:r>
+      <w:proofErr w:type="gramStart"/>
+      <w:r>
+        <w:rPr>
+          <w:highlight w:val="yellow"/>
+        </w:rPr>
+        <w:t xml:space="preserve">{{ </w:t>
+      </w:r>
+      <w:proofErr w:type="spellStart"/>
+      <w:r>
+        <w:rPr>
+          <w:highlight w:val="yellow"/>
+        </w:rPr>
+        <w:t>survey</w:t>
+      </w:r>
+      <w:proofErr w:type="gramEnd"/>
+      <w:r>
+        <w:rPr>
+          <w:highlight w:val="yellow"/>
+        </w:rPr>
+        <w:t>_type</w:t>
+      </w:r>
+      <w:proofErr w:type="spellEnd"/>
+      <w:r>
+        <w:rPr>
+          <w:highlight w:val="yellow"/>
+        </w:rPr>
+        <w:t xml:space="preserve"> }}</w:t>
+      </w:r>
+      <w:r>
+        <w:t xml:space="preserve"> </w:t>
+      </w:r>
+      <w:r>
+        <w:t xml:space="preserve">at </w:t>
+      </w:r>
+      <w:r>
+        <w:rPr>
+          <w:highlight w:val="yellow"/>
+        </w:rPr>
+        <w:t xml:space="preserve">{{ </w:t>
+      </w:r>
+      <w:proofErr w:type="spellStart"/>
+      <w:r>
+        <w:rPr>
+          <w:highlight w:val="yellow"/>
+        </w:rPr>
+        <w:t>site_name</w:t>
+      </w:r>
+      <w:proofErr w:type="spellEnd"/>
+      <w:r>
+        <w:rPr>
+          <w:highlight w:val="yellow"/>
+        </w:rPr>
+        <w:t xml:space="preserve"> }</w:t>
+      </w:r>
+      <w:r>
+        <w:t xml:space="preserve">}, </w:t>
+      </w:r>
+      <w:r>
+        <w:rPr>
+          <w:highlight w:val="yellow"/>
+        </w:rPr>
+        <w:t xml:space="preserve">{{ </w:t>
+      </w:r>
+      <w:proofErr w:type="spellStart"/>
+      <w:r>
+        <w:rPr>
+          <w:highlight w:val="yellow"/>
+        </w:rPr>
+        <w:t>site_address</w:t>
+      </w:r>
+      <w:proofErr w:type="spellEnd"/>
+      <w:r>
+        <w:rPr>
+          <w:highlight w:val="yellow"/>
+        </w:rPr>
+        <w:t xml:space="preserve"> }}</w:t>
+      </w:r>
+      <w:r>
+        <w:t xml:space="preserve"> </w:t>
+      </w:r>
+      <w:r>
+        <w:t xml:space="preserve">(OS grid reference </w:t>
+      </w:r>
+      <w:r>
+        <w:t xml:space="preserve">SD </w:t>
+      </w:r>
+      <w:r>
+        <w:rPr>
+          <w:highlight w:val="yellow"/>
+        </w:rPr>
+        <w:t xml:space="preserve">{{ </w:t>
+      </w:r>
+      <w:proofErr w:type="spellStart"/>
+      <w:r>
+        <w:rPr>
+          <w:highlight w:val="yellow"/>
+        </w:rPr>
+        <w:t>grid_ref</w:t>
+      </w:r>
+      <w:proofErr w:type="spellEnd"/>
+      <w:r>
+        <w:rPr>
+          <w:highlight w:val="yellow"/>
+        </w:rPr>
+        <w:t xml:space="preserve"> }}</w:t>
+      </w:r>
+      <w:r>
+        <w:t>).</w:t>
+      </w:r>
+      <w:r>
+        <w:t xml:space="preserve"> </w:t>
       </w:r>
     </w:p>
     <w:p>
@@ -5415,7 +5499,100 @@
         <w:rPr>
           <w:highlight w:val="cyan"/>
         </w:rPr>
-        <w:t>{-% endif %-}</w:t>
+        <w:t>{%</w:t>
+      </w:r>
+      <w:r>
+        <w:rPr>
+          <w:highlight w:val="cyan"/>
+        </w:rPr>
+        <w:t>-</w:t>
+      </w:r>
+      <w:r>
+        <w:rPr>
+          <w:highlight w:val="cyan"/>
+        </w:rPr>
+        <w:t xml:space="preserve"> if </w:t>
+      </w:r>
+      <w:proofErr w:type="spellStart"/>
+      <w:r>
+        <w:rPr>
+          <w:highlight w:val="cyan"/>
+        </w:rPr>
+        <w:t>site_images</w:t>
+      </w:r>
+      <w:proofErr w:type="spellEnd"/>
+      <w:r>
+        <w:rPr>
+          <w:highlight w:val="cyan"/>
+        </w:rPr>
+        <w:t xml:space="preserve"> </w:t>
+      </w:r>
+      <w:r>
+        <w:rPr>
+          <w:highlight w:val="cyan"/>
+        </w:rPr>
+        <w:t>-</w:t>
+      </w:r>
+      <w:r>
+        <w:rPr>
+          <w:highlight w:val="cyan"/>
+        </w:rPr>
+        <w:t>%}</w:t>
+      </w:r>
+    </w:p>
+    <w:p>
+      <w:pPr>
+        <w:pStyle w:val="Generaltext"/>
+        <w:numPr>
+          <w:ilvl w:val="0"/>
+          <w:numId w:val="0"/>
+        </w:numPr>
+        <w:spacing w:before="0" w:after="0"/>
+        <w:ind w:left="680"/>
+      </w:pPr>
+      <w:r>
+        <w:t>See Plan 1 for site location and Plan 2 for site plan.</w:t>
+      </w:r>
+    </w:p>
+    <w:p>
+      <w:pPr>
+        <w:pStyle w:val="Generaltext"/>
+        <w:numPr>
+          <w:ilvl w:val="0"/>
+          <w:numId w:val="0"/>
+        </w:numPr>
+        <w:spacing w:before="0" w:after="0"/>
+        <w:ind w:left="680"/>
+      </w:pPr>
+      <w:r>
+        <w:rPr>
+          <w:highlight w:val="cyan"/>
+        </w:rPr>
+        <w:t>{%</w:t>
+      </w:r>
+      <w:r>
+        <w:rPr>
+          <w:highlight w:val="cyan"/>
+        </w:rPr>
+        <w:t>-</w:t>
+      </w:r>
+      <w:r>
+        <w:rPr>
+          <w:highlight w:val="cyan"/>
+        </w:rPr>
+        <w:t xml:space="preserve"> endif </w:t>
+      </w:r>
+      <w:r>
+        <w:rPr>
+          <w:highlight w:val="cyan"/>
+        </w:rPr>
+        <w:t>-%</w:t>
+      </w:r>
+      <w:r>
+        <w:rPr>
+          <w:highlight w:val="cyan"/>
+        </w:rPr>
+        <w:t>}</w:t>
       </w:r>
     </w:p>
     <w:p>
@@ -5482,25 +5659,57 @@
           <w:highlight w:val="cyan"/>
           <w:lang w:eastAsia="ar-SA"/>
         </w:rPr>
-        <w:t xml:space="preserve">{% if </w:t>
-      </w:r>
-      <w:proofErr w:type="spellStart"/>
+        <w:t>{%</w:t>
+      </w:r>
       <w:r>
         <w:rPr>
           <w:rFonts w:ascii="Corbel" w:eastAsia="Times New Roman" w:hAnsi="Corbel" w:cs="Corbel"/>
           <w:highlight w:val="cyan"/>
           <w:lang w:eastAsia="ar-SA"/>
         </w:rPr>
-        <w:t>nighttime_survey</w:t>
-      </w:r>
-      <w:proofErr w:type="spellEnd"/>
+        <w:t>-</w:t>
+      </w:r>
       <w:r>
         <w:rPr>
           <w:rFonts w:ascii="Corbel" w:eastAsia="Times New Roman" w:hAnsi="Corbel" w:cs="Corbel"/>
           <w:highlight w:val="cyan"/>
           <w:lang w:eastAsia="ar-SA"/>
         </w:rPr>
-        <w:t xml:space="preserve"> %}</w:t>
+        <w:t xml:space="preserve"> if </w:t>
+      </w:r>
+      <w:proofErr w:type="spellStart"/>
+      <w:r>
+        <w:rPr>
+          <w:rFonts w:ascii="Corbel" w:eastAsia="Times New Roman" w:hAnsi="Corbel" w:cs="Corbel"/>
+          <w:highlight w:val="cyan"/>
+          <w:lang w:eastAsia="ar-SA"/>
+        </w:rPr>
+        <w:t>nighttime_survey</w:t>
+      </w:r>
+      <w:proofErr w:type="spellEnd"/>
+      <w:r>
+        <w:rPr>
+          <w:rFonts w:ascii="Corbel" w:eastAsia="Times New Roman" w:hAnsi="Corbel" w:cs="Corbel"/>
+          <w:highlight w:val="cyan"/>
+          <w:lang w:eastAsia="ar-SA"/>
+        </w:rPr>
+        <w:t xml:space="preserve"> </w:t>
+      </w:r>
+      <w:r>
+        <w:rPr>
+          <w:rFonts w:ascii="Corbel" w:eastAsia="Times New Roman" w:hAnsi="Corbel" w:cs="Corbel"/>
+          <w:highlight w:val="cyan"/>
+          <w:lang w:eastAsia="ar-SA"/>
+        </w:rPr>
+        <w:t>-</w:t>
+      </w:r>
+      <w:r>
+        <w:rPr>
+          <w:rFonts w:ascii="Corbel" w:eastAsia="Times New Roman" w:hAnsi="Corbel" w:cs="Corbel"/>
+          <w:highlight w:val="cyan"/>
+          <w:lang w:eastAsia="ar-SA"/>
+        </w:rPr>
+        <w:t>%}</w:t>
       </w:r>
     </w:p>
     <w:p>
@@ -5543,7 +5752,39 @@
           <w:highlight w:val="cyan"/>
           <w:lang w:eastAsia="ar-SA"/>
         </w:rPr>
-        <w:t>{% endif %}</w:t>
+        <w:t>{%</w:t>
+      </w:r>
+      <w:r>
+        <w:rPr>
+          <w:rFonts w:ascii="Corbel" w:eastAsia="Times New Roman" w:hAnsi="Corbel" w:cs="Corbel"/>
+          <w:highlight w:val="cyan"/>
+          <w:lang w:eastAsia="ar-SA"/>
+        </w:rPr>
+        <w:t>-</w:t>
+      </w:r>
+      <w:r>
+        <w:rPr>
+          <w:rFonts w:ascii="Corbel" w:eastAsia="Times New Roman" w:hAnsi="Corbel" w:cs="Corbel"/>
+          <w:highlight w:val="cyan"/>
+          <w:lang w:eastAsia="ar-SA"/>
+        </w:rPr>
+        <w:t xml:space="preserve"> endif </w:t>
+      </w:r>
+      <w:r>
+        <w:rPr>
+          <w:rFonts w:ascii="Corbel" w:eastAsia="Times New Roman" w:hAnsi="Corbel" w:cs="Corbel"/>
+          <w:highlight w:val="cyan"/>
+          <w:lang w:eastAsia="ar-SA"/>
+        </w:rPr>
+        <w:t>-</w:t>
+      </w:r>
+      <w:r>
+        <w:rPr>
+          <w:rFonts w:ascii="Corbel" w:eastAsia="Times New Roman" w:hAnsi="Corbel" w:cs="Corbel"/>
+          <w:highlight w:val="cyan"/>
+          <w:lang w:eastAsia="ar-SA"/>
+        </w:rPr>
+        <w:t>%}</w:t>
       </w:r>
     </w:p>
     <w:p>
@@ -5839,6 +6080,7 @@
           <w:rFonts w:ascii="Corbel" w:eastAsia="Times New Roman" w:hAnsi="Corbel" w:cs="Corbel"/>
           <w:lang w:eastAsia="ar-SA"/>
         </w:rPr>
+        <w:lastRenderedPageBreak/>
         <w:t>Providing an assessment of the likely importance of the site for bats and their conservation.</w:t>
       </w:r>
     </w:p>
@@ -5871,7 +6113,6 @@
         <w:spacing w:after="0"/>
       </w:pPr>
       <w:r>
-        <w:lastRenderedPageBreak/>
         <w:t xml:space="preserve">To achieve this, an </w:t>
       </w:r>
       <w:proofErr w:type="gramStart"/>
@@ -6001,7 +6242,19 @@
         <w:rPr>
           <w:highlight w:val="cyan"/>
         </w:rPr>
-        <w:t xml:space="preserve">{-% if </w:t>
+        <w:t>{</w:t>
+      </w:r>
+      <w:r>
+        <w:rPr>
+          <w:highlight w:val="cyan"/>
+        </w:rPr>
+        <w:t>%-</w:t>
+      </w:r>
+      <w:r>
+        <w:rPr>
+          <w:highlight w:val="cyan"/>
+        </w:rPr>
+        <w:t xml:space="preserve"> if </w:t>
       </w:r>
       <w:proofErr w:type="spellStart"/>
       <w:r>
@@ -6015,7 +6268,19 @@
         <w:rPr>
           <w:highlight w:val="cyan"/>
         </w:rPr>
-        <w:t xml:space="preserve"> %-}</w:t>
+        <w:t xml:space="preserve"> </w:t>
+      </w:r>
+      <w:r>
+        <w:rPr>
+          <w:highlight w:val="cyan"/>
+        </w:rPr>
+        <w:t>-%</w:t>
+      </w:r>
+      <w:r>
+        <w:rPr>
+          <w:highlight w:val="cyan"/>
+        </w:rPr>
+        <w:t>}</w:t>
       </w:r>
       <w:r>
         <w:t xml:space="preserve"> </w:t>
@@ -6138,7 +6403,31 @@
         <w:rPr>
           <w:highlight w:val="cyan"/>
         </w:rPr>
-        <w:t>{-% endif %-}</w:t>
+        <w:t>{</w:t>
+      </w:r>
+      <w:r>
+        <w:rPr>
+          <w:highlight w:val="cyan"/>
+        </w:rPr>
+        <w:t>%-</w:t>
+      </w:r>
+      <w:r>
+        <w:rPr>
+          <w:highlight w:val="cyan"/>
+        </w:rPr>
+        <w:t xml:space="preserve"> endif </w:t>
+      </w:r>
+      <w:r>
+        <w:rPr>
+          <w:highlight w:val="cyan"/>
+        </w:rPr>
+        <w:t>-%</w:t>
+      </w:r>
+      <w:r>
+        <w:rPr>
+          <w:highlight w:val="cyan"/>
+        </w:rPr>
+        <w:t>}</w:t>
       </w:r>
       <w:r>
         <w:t xml:space="preserve"> </w:t>
@@ -6426,21 +6715,13 @@
         </w:rPr>
         <w:t xml:space="preserve">{{ </w:t>
       </w:r>
-      <w:proofErr w:type="spellStart"/>
-      <w:r>
-        <w:rPr>
-          <w:highlight w:val="yellow"/>
-        </w:rPr>
-        <w:t>planned</w:t>
+      <w:r>
+        <w:rPr>
+          <w:highlight w:val="yellow"/>
+        </w:rPr>
+        <w:t>proposals</w:t>
       </w:r>
       <w:proofErr w:type="gramEnd"/>
-      <w:r>
-        <w:rPr>
-          <w:highlight w:val="yellow"/>
-        </w:rPr>
-        <w:t>_development</w:t>
-      </w:r>
-      <w:proofErr w:type="spellEnd"/>
       <w:r>
         <w:rPr>
           <w:highlight w:val="yellow"/>
@@ -6458,81 +6739,70 @@
           <w:ilvl w:val="0"/>
           <w:numId w:val="0"/>
         </w:numPr>
+        <w:spacing w:after="0"/>
+        <w:ind w:left="680"/>
+      </w:pPr>
+      <w:r>
+        <w:rPr>
+          <w:highlight w:val="cyan"/>
+        </w:rPr>
+        <w:t>{%</w:t>
+      </w:r>
+      <w:r>
+        <w:rPr>
+          <w:highlight w:val="cyan"/>
+        </w:rPr>
+        <w:t>-</w:t>
+      </w:r>
+      <w:r>
+        <w:rPr>
+          <w:highlight w:val="cyan"/>
+        </w:rPr>
+        <w:t xml:space="preserve"> if </w:t>
+      </w:r>
+      <w:proofErr w:type="spellStart"/>
+      <w:r>
+        <w:rPr>
+          <w:highlight w:val="cyan"/>
+        </w:rPr>
+        <w:t>larger_project</w:t>
+      </w:r>
+      <w:proofErr w:type="spellEnd"/>
+      <w:r>
+        <w:rPr>
+          <w:highlight w:val="cyan"/>
+        </w:rPr>
+        <w:t xml:space="preserve"> </w:t>
+      </w:r>
+      <w:r>
+        <w:rPr>
+          <w:highlight w:val="cyan"/>
+        </w:rPr>
+        <w:t>-</w:t>
+      </w:r>
+      <w:r>
+        <w:rPr>
+          <w:highlight w:val="cyan"/>
+        </w:rPr>
+        <w:t>%</w:t>
+      </w:r>
+      <w:r>
+        <w:rPr>
+          <w:highlight w:val="cyan"/>
+        </w:rPr>
+        <w:t>}</w:t>
+      </w:r>
+      <w:r>
+        <w:t xml:space="preserve"> </w:t>
+      </w:r>
+    </w:p>
+    <w:p>
+      <w:pPr>
+        <w:pStyle w:val="Generaltext"/>
         <w:spacing w:before="0" w:after="0"/>
-        <w:ind w:left="680"/>
-      </w:pPr>
-      <w:r>
-        <w:rPr>
-          <w:highlight w:val="cyan"/>
-        </w:rPr>
-        <w:t>{</w:t>
-      </w:r>
-      <w:r>
-        <w:rPr>
-          <w:highlight w:val="cyan"/>
-        </w:rPr>
-        <w:t>-</w:t>
-      </w:r>
-      <w:r>
-        <w:rPr>
-          <w:highlight w:val="cyan"/>
-        </w:rPr>
-        <w:t>%</w:t>
-      </w:r>
-      <w:r>
-        <w:rPr>
-          <w:highlight w:val="cyan"/>
-        </w:rPr>
-        <w:t xml:space="preserve"> if</w:t>
-      </w:r>
-      <w:r>
-        <w:rPr>
-          <w:highlight w:val="cyan"/>
-        </w:rPr>
-        <w:t xml:space="preserve"> </w:t>
-      </w:r>
-      <w:proofErr w:type="spellStart"/>
-      <w:r>
-        <w:rPr>
-          <w:highlight w:val="cyan"/>
-        </w:rPr>
-        <w:t>planning_permission</w:t>
-      </w:r>
-      <w:proofErr w:type="spellEnd"/>
-      <w:r>
-        <w:rPr>
-          <w:highlight w:val="cyan"/>
-        </w:rPr>
-        <w:t xml:space="preserve"> %-}</w:t>
-      </w:r>
-      <w:r>
-        <w:t xml:space="preserve"> </w:t>
-      </w:r>
-    </w:p>
-    <w:p>
-      <w:pPr>
-        <w:pStyle w:val="Generaltext"/>
-        <w:numPr>
-          <w:ilvl w:val="0"/>
-          <w:numId w:val="0"/>
-        </w:numPr>
-        <w:spacing w:before="0" w:after="0"/>
-        <w:ind w:left="680"/>
-        <w:rPr>
-          <w:color w:val="FF0000"/>
-        </w:rPr>
-      </w:pPr>
-      <w:r>
-        <w:rPr>
-          <w:color w:val="FF0000"/>
-        </w:rPr>
-        <w:t>Current status of planning permission (if applicable) application - if the proposal is for demolition only, of a structure supporting bat roost(s), are there plans to redevelop the site?</w:t>
-      </w:r>
-      <w:r>
-        <w:rPr>
-          <w:color w:val="FF0000"/>
-        </w:rPr>
-        <w:t xml:space="preserve"> </w:t>
+      </w:pPr>
+      <w:r>
+        <w:t>Is the application part of a larger development project? If so, how does this relate to the larger project?</w:t>
       </w:r>
     </w:p>
     <w:p>
@@ -6549,144 +6819,128 @@
         <w:rPr>
           <w:highlight w:val="cyan"/>
         </w:rPr>
-        <w:t>{-% endif %-}</w:t>
+        <w:t>{%</w:t>
+      </w:r>
+      <w:r>
+        <w:rPr>
+          <w:highlight w:val="cyan"/>
+        </w:rPr>
+        <w:t>-</w:t>
+      </w:r>
+      <w:r>
+        <w:rPr>
+          <w:highlight w:val="cyan"/>
+        </w:rPr>
+        <w:t xml:space="preserve"> endif</w:t>
+      </w:r>
+      <w:r>
+        <w:rPr>
+          <w:highlight w:val="cyan"/>
+        </w:rPr>
+        <w:t xml:space="preserve"> -</w:t>
+      </w:r>
+      <w:r>
+        <w:rPr>
+          <w:highlight w:val="cyan"/>
+        </w:rPr>
+        <w:t>%}</w:t>
       </w:r>
     </w:p>
     <w:p>
       <w:pPr>
         <w:pStyle w:val="Generaltext"/>
-        <w:numPr>
-          <w:ilvl w:val="0"/>
-          <w:numId w:val="0"/>
-        </w:numPr>
-        <w:spacing w:after="0"/>
-        <w:ind w:left="680"/>
-      </w:pPr>
-      <w:r>
-        <w:rPr>
-          <w:highlight w:val="cyan"/>
-        </w:rPr>
-        <w:t xml:space="preserve">{% if </w:t>
+      </w:pPr>
+      <w:r>
+        <w:t xml:space="preserve">Are there any past or future developments or projects (last 5 years) which are likely to have significantly impacted the population/habitat. Discuss with client and/or LPA; </w:t>
+      </w:r>
+      <w:r>
+        <w:rPr>
+          <w:b/>
+        </w:rPr>
+        <w:t>a brief summary is needed for licence application</w:t>
+      </w:r>
+      <w:r>
+        <w:t xml:space="preserve"> </w:t>
+      </w:r>
+    </w:p>
+    <w:p>
+      <w:pPr>
+        <w:pStyle w:val="SimplyBulletlist"/>
+      </w:pPr>
+      <w:r>
+        <w:t>NB: Newt licence Method Statement include any projects within 100m of site boundary, and any further away that are likely to seriously impact on the population at the site. Include current projects, any from the last 5 years, and any planned to happen within the next 5 years.</w:t>
+      </w:r>
+    </w:p>
+    <w:p>
+      <w:pPr>
+        <w:pStyle w:val="Generaltext"/>
+      </w:pPr>
+      <w:r>
+        <w:t xml:space="preserve">The development has a total size of </w:t>
+      </w:r>
+      <w:proofErr w:type="gramStart"/>
+      <w:r>
+        <w:rPr>
+          <w:highlight w:val="yellow"/>
+        </w:rPr>
+        <w:t xml:space="preserve">{{ </w:t>
       </w:r>
       <w:proofErr w:type="spellStart"/>
       <w:r>
         <w:rPr>
-          <w:highlight w:val="cyan"/>
-        </w:rPr>
-        <w:t>larger_project</w:t>
+          <w:highlight w:val="yellow"/>
+        </w:rPr>
+        <w:t>dev</w:t>
+      </w:r>
+      <w:proofErr w:type="gramEnd"/>
+      <w:r>
+        <w:rPr>
+          <w:highlight w:val="yellow"/>
+        </w:rPr>
+        <w:t>_size</w:t>
       </w:r>
       <w:proofErr w:type="spellEnd"/>
       <w:r>
         <w:rPr>
-          <w:highlight w:val="cyan"/>
-        </w:rPr>
+          <w:highlight w:val="yellow"/>
+        </w:rPr>
+        <w:t xml:space="preserve"> }}</w:t>
+      </w:r>
+      <w:r>
         <w:t xml:space="preserve"> </w:t>
       </w:r>
       <w:r>
         <w:rPr>
-          <w:highlight w:val="cyan"/>
-        </w:rPr>
-        <w:t>%</w:t>
-      </w:r>
-      <w:r>
-        <w:rPr>
-          <w:highlight w:val="cyan"/>
-        </w:rPr>
-        <w:t>}</w:t>
+          <w:highlight w:val="yellow"/>
+        </w:rPr>
+        <w:t>{{ units }}</w:t>
+      </w:r>
+      <w:r>
+        <w:t xml:space="preserve">, with </w:t>
+      </w:r>
+      <w:r>
+        <w:rPr>
+          <w:highlight w:val="yellow"/>
+        </w:rPr>
+        <w:t xml:space="preserve">{{ </w:t>
+      </w:r>
+      <w:proofErr w:type="spellStart"/>
+      <w:r>
+        <w:rPr>
+          <w:highlight w:val="yellow"/>
+        </w:rPr>
+        <w:t>bat_area_size</w:t>
+      </w:r>
+      <w:proofErr w:type="spellEnd"/>
+      <w:r>
+        <w:rPr>
+          <w:highlight w:val="yellow"/>
+        </w:rPr>
+        <w:t xml:space="preserve"> }}</w:t>
       </w:r>
       <w:r>
         <w:t xml:space="preserve"> </w:t>
       </w:r>
-    </w:p>
-    <w:p>
-      <w:pPr>
-        <w:pStyle w:val="Generaltext"/>
-        <w:spacing w:before="0" w:after="0"/>
-      </w:pPr>
-      <w:r>
-        <w:t>Is the application part of a larger development project? If so, how does this relate to the larger project?</w:t>
-      </w:r>
-    </w:p>
-    <w:p>
-      <w:pPr>
-        <w:pStyle w:val="Generaltext"/>
-        <w:numPr>
-          <w:ilvl w:val="0"/>
-          <w:numId w:val="0"/>
-        </w:numPr>
-        <w:spacing w:before="0"/>
-        <w:ind w:left="680"/>
-      </w:pPr>
-      <w:r>
-        <w:rPr>
-          <w:highlight w:val="cyan"/>
-        </w:rPr>
-        <w:t>{% endif %}</w:t>
-      </w:r>
-    </w:p>
-    <w:p>
-      <w:pPr>
-        <w:pStyle w:val="Generaltext"/>
-      </w:pPr>
-      <w:r>
-        <w:t xml:space="preserve">Are there any past or future developments or projects (last 5 years) which are likely to have significantly impacted the population/habitat. Discuss with client and/or LPA; </w:t>
-      </w:r>
-      <w:r>
-        <w:rPr>
-          <w:b/>
-        </w:rPr>
-        <w:t>a brief summary is needed for licence application</w:t>
-      </w:r>
-      <w:r>
-        <w:t xml:space="preserve"> </w:t>
-      </w:r>
-    </w:p>
-    <w:p>
-      <w:pPr>
-        <w:pStyle w:val="SimplyBulletlist"/>
-      </w:pPr>
-      <w:r>
-        <w:t>NB: Newt licence Method Statement include any projects within 100m of site boundary, and any further away that are likely to seriously impact on the population at the site. Include current projects, any from the last 5 years, and any planned to happen within the next 5 years.</w:t>
-      </w:r>
-    </w:p>
-    <w:p>
-      <w:pPr>
-        <w:pStyle w:val="Generaltext"/>
-      </w:pPr>
-      <w:r>
-        <w:t xml:space="preserve">The development has a total size of </w:t>
-      </w:r>
-      <w:proofErr w:type="gramStart"/>
-      <w:r>
-        <w:rPr>
-          <w:highlight w:val="yellow"/>
-        </w:rPr>
-        <w:t xml:space="preserve">{{ </w:t>
-      </w:r>
-      <w:proofErr w:type="spellStart"/>
-      <w:r>
-        <w:rPr>
-          <w:highlight w:val="yellow"/>
-        </w:rPr>
-        <w:t>dev</w:t>
-      </w:r>
-      <w:proofErr w:type="gramEnd"/>
-      <w:r>
-        <w:rPr>
-          <w:highlight w:val="yellow"/>
-        </w:rPr>
-        <w:t>_size</w:t>
-      </w:r>
-      <w:proofErr w:type="spellEnd"/>
-      <w:r>
-        <w:rPr>
-          <w:highlight w:val="yellow"/>
-        </w:rPr>
-        <w:t xml:space="preserve"> }}</w:t>
-      </w:r>
-      <w:r>
-        <w:t xml:space="preserve"> </w:t>
-      </w:r>
       <w:r>
         <w:rPr>
           <w:highlight w:val="yellow"/>
@@ -6694,122 +6948,35 @@
         <w:t>{{ units }}</w:t>
       </w:r>
       <w:r>
-        <w:t xml:space="preserve">, with </w:t>
-      </w:r>
-      <w:r>
-        <w:rPr>
-          <w:highlight w:val="yellow"/>
-        </w:rPr>
-        <w:t xml:space="preserve">{{ </w:t>
-      </w:r>
-      <w:proofErr w:type="spellStart"/>
-      <w:r>
-        <w:rPr>
-          <w:highlight w:val="yellow"/>
-        </w:rPr>
-        <w:t>bat_area_size</w:t>
-      </w:r>
-      <w:proofErr w:type="spellEnd"/>
-      <w:r>
-        <w:rPr>
-          <w:highlight w:val="yellow"/>
-        </w:rPr>
-        <w:t xml:space="preserve"> }}</w:t>
-      </w:r>
-      <w:r>
-        <w:t xml:space="preserve"> </w:t>
-      </w:r>
-      <w:r>
-        <w:rPr>
-          <w:highlight w:val="yellow"/>
-        </w:rPr>
-        <w:t>{{ units }}</w:t>
-      </w:r>
-      <w:r>
         <w:t xml:space="preserve"> having potential for bats</w:t>
       </w:r>
       <w:r>
         <w:t>.</w:t>
-      </w:r>
-    </w:p>
-    <w:p>
-      <w:pPr>
-        <w:pStyle w:val="Generaltext"/>
-        <w:numPr>
-          <w:ilvl w:val="0"/>
-          <w:numId w:val="0"/>
-        </w:numPr>
-        <w:spacing w:after="0"/>
-        <w:ind w:left="680"/>
-      </w:pPr>
-      <w:r>
-        <w:rPr>
-          <w:highlight w:val="cyan"/>
-        </w:rPr>
-        <w:t xml:space="preserve">{% if </w:t>
-      </w:r>
-      <w:proofErr w:type="spellStart"/>
-      <w:r>
-        <w:rPr>
-          <w:highlight w:val="cyan"/>
-        </w:rPr>
-        <w:t>barn_owls</w:t>
-      </w:r>
-      <w:proofErr w:type="spellEnd"/>
-      <w:r>
-        <w:rPr>
-          <w:highlight w:val="cyan"/>
-        </w:rPr>
-        <w:t xml:space="preserve"> %}</w:t>
-      </w:r>
-    </w:p>
-    <w:p>
-      <w:pPr>
-        <w:pStyle w:val="Generaltext"/>
-        <w:spacing w:before="0" w:after="0"/>
-      </w:pPr>
-      <w:r>
-        <w:t>Need proximity to major roads</w:t>
-      </w:r>
-      <w:r>
-        <w:t xml:space="preserve">, </w:t>
-      </w:r>
-      <w:r>
-        <w:t>land use and suitability of habitat within 1km</w:t>
-      </w:r>
-      <w:r>
-        <w:t xml:space="preserve"> (look at maps etc for suitable rough grassland likely to have voles in), </w:t>
-      </w:r>
-      <w:r>
-        <w:t>condition and building use of current site</w:t>
-      </w:r>
-      <w:r>
-        <w:t>.</w:t>
-      </w:r>
-    </w:p>
-    <w:p>
-      <w:pPr>
-        <w:pStyle w:val="Generaltext"/>
-        <w:numPr>
-          <w:ilvl w:val="0"/>
-          <w:numId w:val="0"/>
-        </w:numPr>
-        <w:spacing w:before="0" w:after="0"/>
-        <w:ind w:left="680"/>
-      </w:pPr>
-      <w:r>
-        <w:rPr>
-          <w:highlight w:val="cyan"/>
-        </w:rPr>
-        <w:t>{% endif %}</w:t>
-      </w:r>
-      <w:r>
-        <w:t xml:space="preserve"> </w:t>
       </w:r>
     </w:p>
     <w:p/>
     <w:p/>
-    <w:p/>
+    <w:p>
+      <w:pPr>
+        <w:rPr>
+          <w:highlight w:val="cyan"/>
+        </w:rPr>
+      </w:pPr>
+    </w:p>
+    <w:p>
+      <w:pPr>
+        <w:rPr>
+          <w:highlight w:val="cyan"/>
+        </w:rPr>
+      </w:pPr>
+    </w:p>
+    <w:p>
+      <w:pPr>
+        <w:rPr>
+          <w:highlight w:val="cyan"/>
+        </w:rPr>
+      </w:pPr>
+    </w:p>
     <w:p>
       <w:r>
         <w:rPr>
@@ -6908,14 +7075,27 @@
       <w:r>
         <w:t xml:space="preserve">Plan </w:t>
       </w:r>
-      <w:fldSimple w:instr=" SEQ Plan \* ARABIC ">
-        <w:r>
-          <w:rPr>
-            <w:noProof/>
-          </w:rPr>
-          <w:t>1</w:t>
-        </w:r>
-      </w:fldSimple>
+      <w:r>
+        <w:fldChar w:fldCharType="begin"/>
+      </w:r>
+      <w:r>
+        <w:instrText xml:space="preserve"> SEQ Plan \* ARABIC </w:instrText>
+      </w:r>
+      <w:r>
+        <w:fldChar w:fldCharType="separate"/>
+      </w:r>
+      <w:r>
+        <w:rPr>
+          <w:noProof/>
+        </w:rPr>
+        <w:t>1</w:t>
+      </w:r>
+      <w:r>
+        <w:rPr>
+          <w:noProof/>
+        </w:rPr>
+        <w:fldChar w:fldCharType="end"/>
+      </w:r>
       <w:r>
         <w:t xml:space="preserve">: </w:t>
       </w:r>
@@ -7060,14 +7240,27 @@
       <w:r>
         <w:t xml:space="preserve">Plan </w:t>
       </w:r>
-      <w:fldSimple w:instr=" SEQ Plan \* ARABIC ">
-        <w:r>
-          <w:rPr>
-            <w:noProof/>
-          </w:rPr>
-          <w:t>1</w:t>
-        </w:r>
-      </w:fldSimple>
+      <w:r>
+        <w:fldChar w:fldCharType="begin"/>
+      </w:r>
+      <w:r>
+        <w:instrText xml:space="preserve"> SEQ Plan \* ARABIC </w:instrText>
+      </w:r>
+      <w:r>
+        <w:fldChar w:fldCharType="separate"/>
+      </w:r>
+      <w:r>
+        <w:rPr>
+          <w:noProof/>
+        </w:rPr>
+        <w:t>1</w:t>
+      </w:r>
+      <w:r>
+        <w:rPr>
+          <w:noProof/>
+        </w:rPr>
+        <w:fldChar w:fldCharType="end"/>
+      </w:r>
       <w:r>
         <w:t xml:space="preserve">: </w:t>
       </w:r>
@@ -7219,14 +7412,27 @@
       <w:r>
         <w:t xml:space="preserve">Plan </w:t>
       </w:r>
-      <w:fldSimple w:instr=" SEQ Plan \* ARABIC ">
-        <w:r>
-          <w:rPr>
-            <w:noProof/>
-          </w:rPr>
-          <w:t>1</w:t>
-        </w:r>
-      </w:fldSimple>
+      <w:r>
+        <w:fldChar w:fldCharType="begin"/>
+      </w:r>
+      <w:r>
+        <w:instrText xml:space="preserve"> SEQ Plan \* ARABIC </w:instrText>
+      </w:r>
+      <w:r>
+        <w:fldChar w:fldCharType="separate"/>
+      </w:r>
+      <w:r>
+        <w:rPr>
+          <w:noProof/>
+        </w:rPr>
+        <w:t>1</w:t>
+      </w:r>
+      <w:r>
+        <w:rPr>
+          <w:noProof/>
+        </w:rPr>
+        <w:fldChar w:fldCharType="end"/>
+      </w:r>
       <w:r>
         <w:t xml:space="preserve">: </w:t>
       </w:r>
@@ -10163,14 +10369,27 @@
       <w:r>
         <w:t xml:space="preserve">Table </w:t>
       </w:r>
-      <w:fldSimple w:instr=" SEQ Table \* ARABIC ">
-        <w:r>
-          <w:rPr>
-            <w:noProof/>
-          </w:rPr>
-          <w:t>1</w:t>
-        </w:r>
-      </w:fldSimple>
+      <w:r>
+        <w:fldChar w:fldCharType="begin"/>
+      </w:r>
+      <w:r>
+        <w:instrText xml:space="preserve"> SEQ Table \* ARABIC </w:instrText>
+      </w:r>
+      <w:r>
+        <w:fldChar w:fldCharType="separate"/>
+      </w:r>
+      <w:r>
+        <w:rPr>
+          <w:noProof/>
+        </w:rPr>
+        <w:t>1</w:t>
+      </w:r>
+      <w:r>
+        <w:rPr>
+          <w:noProof/>
+        </w:rPr>
+        <w:fldChar w:fldCharType="end"/>
+      </w:r>
       <w:bookmarkEnd w:id="47"/>
       <w:r>
         <w:t xml:space="preserve">: </w:t>
@@ -11001,14 +11220,27 @@
       <w:r>
         <w:t xml:space="preserve">Table </w:t>
       </w:r>
-      <w:fldSimple w:instr=" SEQ Table \* ARABIC ">
-        <w:r>
-          <w:rPr>
-            <w:noProof/>
-          </w:rPr>
-          <w:t>2</w:t>
-        </w:r>
-      </w:fldSimple>
+      <w:r>
+        <w:fldChar w:fldCharType="begin"/>
+      </w:r>
+      <w:r>
+        <w:instrText xml:space="preserve"> SEQ Table \* ARABIC </w:instrText>
+      </w:r>
+      <w:r>
+        <w:fldChar w:fldCharType="separate"/>
+      </w:r>
+      <w:r>
+        <w:rPr>
+          <w:noProof/>
+        </w:rPr>
+        <w:t>2</w:t>
+      </w:r>
+      <w:r>
+        <w:rPr>
+          <w:noProof/>
+        </w:rPr>
+        <w:fldChar w:fldCharType="end"/>
+      </w:r>
       <w:bookmarkEnd w:id="52"/>
       <w:r>
         <w:t>: Local Biological Heritage sites.</w:t>
@@ -11377,14 +11609,27 @@
       <w:r>
         <w:t xml:space="preserve">Table </w:t>
       </w:r>
-      <w:fldSimple w:instr=" SEQ Table \* ARABIC ">
-        <w:r>
-          <w:rPr>
-            <w:noProof/>
-          </w:rPr>
-          <w:t>3</w:t>
-        </w:r>
-      </w:fldSimple>
+      <w:r>
+        <w:fldChar w:fldCharType="begin"/>
+      </w:r>
+      <w:r>
+        <w:instrText xml:space="preserve"> SEQ Table \* ARABIC </w:instrText>
+      </w:r>
+      <w:r>
+        <w:fldChar w:fldCharType="separate"/>
+      </w:r>
+      <w:r>
+        <w:rPr>
+          <w:noProof/>
+        </w:rPr>
+        <w:t>3</w:t>
+      </w:r>
+      <w:r>
+        <w:rPr>
+          <w:noProof/>
+        </w:rPr>
+        <w:fldChar w:fldCharType="end"/>
+      </w:r>
       <w:bookmarkEnd w:id="54"/>
       <w:r>
         <w:t xml:space="preserve">: Priority Habitats within </w:t>
@@ -11681,14 +11926,27 @@
       <w:r>
         <w:t xml:space="preserve">Plan </w:t>
       </w:r>
-      <w:fldSimple w:instr=" SEQ Plan \* ARABIC ">
-        <w:r>
-          <w:rPr>
-            <w:noProof/>
-          </w:rPr>
-          <w:t>4</w:t>
-        </w:r>
-      </w:fldSimple>
+      <w:r>
+        <w:fldChar w:fldCharType="begin"/>
+      </w:r>
+      <w:r>
+        <w:instrText xml:space="preserve"> SEQ Plan \* ARABIC </w:instrText>
+      </w:r>
+      <w:r>
+        <w:fldChar w:fldCharType="separate"/>
+      </w:r>
+      <w:r>
+        <w:rPr>
+          <w:noProof/>
+        </w:rPr>
+        <w:t>4</w:t>
+      </w:r>
+      <w:r>
+        <w:rPr>
+          <w:noProof/>
+        </w:rPr>
+        <w:fldChar w:fldCharType="end"/>
+      </w:r>
       <w:bookmarkEnd w:id="55"/>
       <w:r>
         <w:t>:</w:t>
@@ -11895,14 +12153,27 @@
         <w:lastRenderedPageBreak/>
         <w:t xml:space="preserve">Table </w:t>
       </w:r>
-      <w:fldSimple w:instr=" SEQ Table \* ARABIC ">
-        <w:r>
-          <w:rPr>
-            <w:noProof/>
-          </w:rPr>
-          <w:t>4</w:t>
-        </w:r>
-      </w:fldSimple>
+      <w:r>
+        <w:fldChar w:fldCharType="begin"/>
+      </w:r>
+      <w:r>
+        <w:instrText xml:space="preserve"> SEQ Table \* ARABIC </w:instrText>
+      </w:r>
+      <w:r>
+        <w:fldChar w:fldCharType="separate"/>
+      </w:r>
+      <w:r>
+        <w:rPr>
+          <w:noProof/>
+        </w:rPr>
+        <w:t>4</w:t>
+      </w:r>
+      <w:r>
+        <w:rPr>
+          <w:noProof/>
+        </w:rPr>
+        <w:fldChar w:fldCharType="end"/>
+      </w:r>
       <w:bookmarkEnd w:id="61"/>
       <w:r>
         <w:t xml:space="preserve">: Protected species identified within </w:t>
@@ -12903,14 +13174,27 @@
       <w:r>
         <w:t xml:space="preserve">Plate </w:t>
       </w:r>
-      <w:fldSimple w:instr=" SEQ Plate \* ARABIC ">
-        <w:r>
-          <w:rPr>
-            <w:noProof/>
-          </w:rPr>
-          <w:t>1</w:t>
-        </w:r>
-      </w:fldSimple>
+      <w:r>
+        <w:fldChar w:fldCharType="begin"/>
+      </w:r>
+      <w:r>
+        <w:instrText xml:space="preserve"> SEQ Plate \* ARABIC </w:instrText>
+      </w:r>
+      <w:r>
+        <w:fldChar w:fldCharType="separate"/>
+      </w:r>
+      <w:r>
+        <w:rPr>
+          <w:noProof/>
+        </w:rPr>
+        <w:t>1</w:t>
+      </w:r>
+      <w:r>
+        <w:rPr>
+          <w:noProof/>
+        </w:rPr>
+        <w:fldChar w:fldCharType="end"/>
+      </w:r>
       <w:bookmarkEnd w:id="67"/>
       <w:r>
         <w:t xml:space="preserve">: </w:t>
@@ -14541,7 +14825,19 @@
         <w:rPr>
           <w:highlight w:val="cyan"/>
         </w:rPr>
-        <w:t xml:space="preserve">{-% if </w:t>
+        <w:t>{</w:t>
+      </w:r>
+      <w:r>
+        <w:rPr>
+          <w:highlight w:val="cyan"/>
+        </w:rPr>
+        <w:t>%-</w:t>
+      </w:r>
+      <w:r>
+        <w:rPr>
+          <w:highlight w:val="cyan"/>
+        </w:rPr>
+        <w:t xml:space="preserve"> if </w:t>
       </w:r>
       <w:proofErr w:type="spellStart"/>
       <w:r>
@@ -14555,7 +14851,19 @@
         <w:rPr>
           <w:highlight w:val="cyan"/>
         </w:rPr>
-        <w:t xml:space="preserve"> %-}</w:t>
+        <w:t xml:space="preserve"> </w:t>
+      </w:r>
+      <w:r>
+        <w:rPr>
+          <w:highlight w:val="cyan"/>
+        </w:rPr>
+        <w:t>-%</w:t>
+      </w:r>
+      <w:r>
+        <w:rPr>
+          <w:highlight w:val="cyan"/>
+        </w:rPr>
+        <w:t>}</w:t>
       </w:r>
     </w:p>
     <w:p>
@@ -14649,21 +14957,21 @@
           <w:highlight w:val="cyan"/>
           <w:lang w:eastAsia="ar-SA"/>
         </w:rPr>
-        <w:t>-</w:t>
+        <w:t>%-</w:t>
       </w:r>
       <w:r>
         <w:rPr>
           <w:highlight w:val="cyan"/>
           <w:lang w:eastAsia="ar-SA"/>
         </w:rPr>
-        <w:t>% endif %</w:t>
+        <w:t xml:space="preserve"> endif </w:t>
       </w:r>
       <w:r>
         <w:rPr>
           <w:highlight w:val="cyan"/>
           <w:lang w:eastAsia="ar-SA"/>
         </w:rPr>
-        <w:t>-</w:t>
+        <w:t>-%</w:t>
       </w:r>
       <w:r>
         <w:rPr>

</xml_diff>

<commit_message>
Finished off proposal input box, started work on image upload and compression,
</commit_message>
<xml_diff>
--- a/report gen/simply_ecology_template.docx
+++ b/report gen/simply_ecology_template.docx
@@ -5980,25 +5980,57 @@
           <w:highlight w:val="cyan"/>
           <w:lang w:eastAsia="ar-SA"/>
         </w:rPr>
-        <w:t xml:space="preserve">{% if </w:t>
-      </w:r>
-      <w:proofErr w:type="spellStart"/>
+        <w:t>{%</w:t>
+      </w:r>
       <w:r>
         <w:rPr>
           <w:rFonts w:ascii="Corbel" w:eastAsia="Times New Roman" w:hAnsi="Corbel" w:cs="Corbel"/>
           <w:highlight w:val="cyan"/>
           <w:lang w:eastAsia="ar-SA"/>
         </w:rPr>
-        <w:t>nighttime_survey</w:t>
-      </w:r>
-      <w:proofErr w:type="spellEnd"/>
+        <w:t>-</w:t>
+      </w:r>
       <w:r>
         <w:rPr>
           <w:rFonts w:ascii="Corbel" w:eastAsia="Times New Roman" w:hAnsi="Corbel" w:cs="Corbel"/>
           <w:highlight w:val="cyan"/>
           <w:lang w:eastAsia="ar-SA"/>
         </w:rPr>
-        <w:t xml:space="preserve"> %}</w:t>
+        <w:t xml:space="preserve"> if </w:t>
+      </w:r>
+      <w:proofErr w:type="spellStart"/>
+      <w:r>
+        <w:rPr>
+          <w:rFonts w:ascii="Corbel" w:eastAsia="Times New Roman" w:hAnsi="Corbel" w:cs="Corbel"/>
+          <w:highlight w:val="cyan"/>
+          <w:lang w:eastAsia="ar-SA"/>
+        </w:rPr>
+        <w:t>nighttime_survey</w:t>
+      </w:r>
+      <w:proofErr w:type="spellEnd"/>
+      <w:r>
+        <w:rPr>
+          <w:rFonts w:ascii="Corbel" w:eastAsia="Times New Roman" w:hAnsi="Corbel" w:cs="Corbel"/>
+          <w:highlight w:val="cyan"/>
+          <w:lang w:eastAsia="ar-SA"/>
+        </w:rPr>
+        <w:t xml:space="preserve"> </w:t>
+      </w:r>
+      <w:r>
+        <w:rPr>
+          <w:rFonts w:ascii="Corbel" w:eastAsia="Times New Roman" w:hAnsi="Corbel" w:cs="Corbel"/>
+          <w:highlight w:val="cyan"/>
+          <w:lang w:eastAsia="ar-SA"/>
+        </w:rPr>
+        <w:t>-</w:t>
+      </w:r>
+      <w:r>
+        <w:rPr>
+          <w:rFonts w:ascii="Corbel" w:eastAsia="Times New Roman" w:hAnsi="Corbel" w:cs="Corbel"/>
+          <w:highlight w:val="cyan"/>
+          <w:lang w:eastAsia="ar-SA"/>
+        </w:rPr>
+        <w:t>%}</w:t>
       </w:r>
     </w:p>
     <w:p>
@@ -6041,7 +6073,31 @@
           <w:highlight w:val="cyan"/>
           <w:lang w:eastAsia="ar-SA"/>
         </w:rPr>
-        <w:t xml:space="preserve">{% endif </w:t>
+        <w:t>{%</w:t>
+      </w:r>
+      <w:r>
+        <w:rPr>
+          <w:rFonts w:ascii="Corbel" w:eastAsia="Times New Roman" w:hAnsi="Corbel" w:cs="Corbel"/>
+          <w:highlight w:val="cyan"/>
+          <w:lang w:eastAsia="ar-SA"/>
+        </w:rPr>
+        <w:t>-</w:t>
+      </w:r>
+      <w:r>
+        <w:rPr>
+          <w:rFonts w:ascii="Corbel" w:eastAsia="Times New Roman" w:hAnsi="Corbel" w:cs="Corbel"/>
+          <w:highlight w:val="cyan"/>
+          <w:lang w:eastAsia="ar-SA"/>
+        </w:rPr>
+        <w:t xml:space="preserve"> endif </w:t>
+      </w:r>
+      <w:r>
+        <w:rPr>
+          <w:rFonts w:ascii="Corbel" w:eastAsia="Times New Roman" w:hAnsi="Corbel" w:cs="Corbel"/>
+          <w:highlight w:val="cyan"/>
+          <w:lang w:eastAsia="ar-SA"/>
+        </w:rPr>
+        <w:t>-</w:t>
       </w:r>
       <w:r>
         <w:rPr>
@@ -6706,7 +6762,7 @@
         <w:spacing w:after="0"/>
       </w:pPr>
       <w:r>
-        <w:t xml:space="preserve">The surveys described in this report were commissioned to inform a planning application for the </w:t>
+        <w:t xml:space="preserve">The surveys described in this report were commissioned to inform </w:t>
       </w:r>
       <w:proofErr w:type="gramStart"/>
       <w:r>
@@ -6735,180 +6791,73 @@
     <w:p>
       <w:pPr>
         <w:pStyle w:val="Generaltext"/>
-        <w:numPr>
-          <w:ilvl w:val="0"/>
-          <w:numId w:val="0"/>
-        </w:numPr>
-        <w:spacing w:after="0"/>
-        <w:ind w:left="680"/>
-      </w:pPr>
-      <w:r>
-        <w:rPr>
-          <w:highlight w:val="cyan"/>
-        </w:rPr>
-        <w:t>{%</w:t>
-      </w:r>
-      <w:r>
-        <w:rPr>
-          <w:highlight w:val="cyan"/>
-        </w:rPr>
-        <w:t>-</w:t>
-      </w:r>
-      <w:r>
-        <w:rPr>
-          <w:highlight w:val="cyan"/>
-        </w:rPr>
-        <w:t xml:space="preserve"> if </w:t>
+      </w:pPr>
+      <w:r>
+        <w:t xml:space="preserve">The development has a total size of </w:t>
+      </w:r>
+      <w:proofErr w:type="gramStart"/>
+      <w:r>
+        <w:rPr>
+          <w:highlight w:val="yellow"/>
+        </w:rPr>
+        <w:t xml:space="preserve">{{ </w:t>
       </w:r>
       <w:proofErr w:type="spellStart"/>
       <w:r>
         <w:rPr>
-          <w:highlight w:val="cyan"/>
-        </w:rPr>
-        <w:t>larger_project</w:t>
+          <w:highlight w:val="yellow"/>
+        </w:rPr>
+        <w:t>dev</w:t>
+      </w:r>
+      <w:proofErr w:type="gramEnd"/>
+      <w:r>
+        <w:rPr>
+          <w:highlight w:val="yellow"/>
+        </w:rPr>
+        <w:t>_size</w:t>
       </w:r>
       <w:proofErr w:type="spellEnd"/>
       <w:r>
         <w:rPr>
-          <w:highlight w:val="cyan"/>
-        </w:rPr>
+          <w:highlight w:val="yellow"/>
+        </w:rPr>
+        <w:t xml:space="preserve"> }}</w:t>
+      </w:r>
+      <w:r>
         <w:t xml:space="preserve"> </w:t>
       </w:r>
       <w:r>
         <w:rPr>
-          <w:highlight w:val="cyan"/>
-        </w:rPr>
-        <w:t>-</w:t>
-      </w:r>
-      <w:r>
-        <w:rPr>
-          <w:highlight w:val="cyan"/>
-        </w:rPr>
-        <w:t>%</w:t>
-      </w:r>
-      <w:r>
-        <w:rPr>
-          <w:highlight w:val="cyan"/>
-        </w:rPr>
-        <w:t>}</w:t>
+          <w:highlight w:val="yellow"/>
+        </w:rPr>
+        <w:t>{{ units }}</w:t>
+      </w:r>
+      <w:r>
+        <w:t xml:space="preserve">, with </w:t>
+      </w:r>
+      <w:r>
+        <w:rPr>
+          <w:highlight w:val="yellow"/>
+        </w:rPr>
+        <w:t xml:space="preserve">{{ </w:t>
+      </w:r>
+      <w:proofErr w:type="spellStart"/>
+      <w:r>
+        <w:rPr>
+          <w:highlight w:val="yellow"/>
+        </w:rPr>
+        <w:t>bat_area_size</w:t>
+      </w:r>
+      <w:proofErr w:type="spellEnd"/>
+      <w:r>
+        <w:rPr>
+          <w:highlight w:val="yellow"/>
+        </w:rPr>
+        <w:t xml:space="preserve"> }}</w:t>
       </w:r>
       <w:r>
         <w:t xml:space="preserve"> </w:t>
       </w:r>
-    </w:p>
-    <w:p>
-      <w:pPr>
-        <w:pStyle w:val="Generaltext"/>
-        <w:spacing w:before="0" w:after="0"/>
-      </w:pPr>
-      <w:r>
-        <w:t>Is the application part of a larger development project? If so, how does this relate to the larger project?</w:t>
-      </w:r>
-    </w:p>
-    <w:p>
-      <w:pPr>
-        <w:pStyle w:val="Generaltext"/>
-        <w:numPr>
-          <w:ilvl w:val="0"/>
-          <w:numId w:val="0"/>
-        </w:numPr>
-        <w:spacing w:before="0"/>
-        <w:ind w:left="680"/>
-      </w:pPr>
-      <w:r>
-        <w:rPr>
-          <w:highlight w:val="cyan"/>
-        </w:rPr>
-        <w:t>{%</w:t>
-      </w:r>
-      <w:r>
-        <w:rPr>
-          <w:highlight w:val="cyan"/>
-        </w:rPr>
-        <w:t>-</w:t>
-      </w:r>
-      <w:r>
-        <w:rPr>
-          <w:highlight w:val="cyan"/>
-        </w:rPr>
-        <w:t xml:space="preserve"> endif</w:t>
-      </w:r>
-      <w:r>
-        <w:rPr>
-          <w:highlight w:val="cyan"/>
-        </w:rPr>
-        <w:t xml:space="preserve"> -</w:t>
-      </w:r>
-      <w:r>
-        <w:rPr>
-          <w:highlight w:val="cyan"/>
-        </w:rPr>
-        <w:t>%}</w:t>
-      </w:r>
-    </w:p>
-    <w:p>
-      <w:pPr>
-        <w:pStyle w:val="Generaltext"/>
-      </w:pPr>
-      <w:r>
-        <w:t xml:space="preserve">Are there any past or future developments or projects (last 5 years) which are likely to have significantly impacted the population/habitat. Discuss with client and/or LPA; </w:t>
-      </w:r>
-      <w:r>
-        <w:rPr>
-          <w:b/>
-        </w:rPr>
-        <w:t>a brief summary is needed for licence application</w:t>
-      </w:r>
-      <w:r>
-        <w:t xml:space="preserve"> </w:t>
-      </w:r>
-    </w:p>
-    <w:p>
-      <w:pPr>
-        <w:pStyle w:val="SimplyBulletlist"/>
-      </w:pPr>
-      <w:r>
-        <w:t>NB: Newt licence Method Statement include any projects within 100m of site boundary, and any further away that are likely to seriously impact on the population at the site. Include current projects, any from the last 5 years, and any planned to happen within the next 5 years.</w:t>
-      </w:r>
-    </w:p>
-    <w:p>
-      <w:pPr>
-        <w:pStyle w:val="Generaltext"/>
-      </w:pPr>
-      <w:r>
-        <w:t xml:space="preserve">The development has a total size of </w:t>
-      </w:r>
-      <w:proofErr w:type="gramStart"/>
-      <w:r>
-        <w:rPr>
-          <w:highlight w:val="yellow"/>
-        </w:rPr>
-        <w:t xml:space="preserve">{{ </w:t>
-      </w:r>
-      <w:proofErr w:type="spellStart"/>
-      <w:r>
-        <w:rPr>
-          <w:highlight w:val="yellow"/>
-        </w:rPr>
-        <w:t>dev</w:t>
-      </w:r>
-      <w:proofErr w:type="gramEnd"/>
-      <w:r>
-        <w:rPr>
-          <w:highlight w:val="yellow"/>
-        </w:rPr>
-        <w:t>_size</w:t>
-      </w:r>
-      <w:proofErr w:type="spellEnd"/>
-      <w:r>
-        <w:rPr>
-          <w:highlight w:val="yellow"/>
-        </w:rPr>
-        <w:t xml:space="preserve"> }}</w:t>
-      </w:r>
-      <w:r>
-        <w:t xml:space="preserve"> </w:t>
-      </w:r>
       <w:r>
         <w:rPr>
           <w:highlight w:val="yellow"/>
@@ -6916,66 +6865,19 @@
         <w:t>{{ units }}</w:t>
       </w:r>
       <w:r>
-        <w:t xml:space="preserve">, with </w:t>
-      </w:r>
-      <w:r>
-        <w:rPr>
-          <w:highlight w:val="yellow"/>
-        </w:rPr>
-        <w:t xml:space="preserve">{{ </w:t>
-      </w:r>
-      <w:proofErr w:type="spellStart"/>
-      <w:r>
-        <w:rPr>
-          <w:highlight w:val="yellow"/>
-        </w:rPr>
-        <w:t>bat_area_size</w:t>
-      </w:r>
-      <w:proofErr w:type="spellEnd"/>
-      <w:r>
-        <w:rPr>
-          <w:highlight w:val="yellow"/>
-        </w:rPr>
-        <w:t xml:space="preserve"> }}</w:t>
-      </w:r>
-      <w:r>
-        <w:t xml:space="preserve"> </w:t>
-      </w:r>
-      <w:r>
-        <w:rPr>
-          <w:highlight w:val="yellow"/>
-        </w:rPr>
-        <w:t>{{ units }}</w:t>
-      </w:r>
-      <w:r>
         <w:t xml:space="preserve"> having potential for bats</w:t>
       </w:r>
       <w:r>
         <w:t>.</w:t>
       </w:r>
     </w:p>
-    <w:p/>
-    <w:p/>
-    <w:p>
-      <w:pPr>
-        <w:rPr>
-          <w:highlight w:val="cyan"/>
-        </w:rPr>
-      </w:pPr>
-    </w:p>
-    <w:p>
-      <w:pPr>
-        <w:rPr>
-          <w:highlight w:val="cyan"/>
-        </w:rPr>
-      </w:pPr>
-    </w:p>
-    <w:p>
-      <w:pPr>
-        <w:rPr>
-          <w:highlight w:val="cyan"/>
-        </w:rPr>
-      </w:pPr>
+    <w:p>
+      <w:pPr>
+        <w:spacing w:after="160" w:line="259" w:lineRule="auto"/>
+      </w:pPr>
+      <w:r>
+        <w:br w:type="page"/>
+      </w:r>
     </w:p>
     <w:p>
       <w:r>
@@ -7075,27 +6977,14 @@
       <w:r>
         <w:t xml:space="preserve">Plan </w:t>
       </w:r>
-      <w:r>
-        <w:fldChar w:fldCharType="begin"/>
-      </w:r>
-      <w:r>
-        <w:instrText xml:space="preserve"> SEQ Plan \* ARABIC </w:instrText>
-      </w:r>
-      <w:r>
-        <w:fldChar w:fldCharType="separate"/>
-      </w:r>
-      <w:r>
-        <w:rPr>
-          <w:noProof/>
-        </w:rPr>
-        <w:t>1</w:t>
-      </w:r>
-      <w:r>
-        <w:rPr>
-          <w:noProof/>
-        </w:rPr>
-        <w:fldChar w:fldCharType="end"/>
-      </w:r>
+      <w:fldSimple w:instr=" SEQ Plan \* ARABIC ">
+        <w:r>
+          <w:rPr>
+            <w:noProof/>
+          </w:rPr>
+          <w:t>1</w:t>
+        </w:r>
+      </w:fldSimple>
       <w:r>
         <w:t xml:space="preserve">: </w:t>
       </w:r>
@@ -7240,27 +7129,14 @@
       <w:r>
         <w:t xml:space="preserve">Plan </w:t>
       </w:r>
-      <w:r>
-        <w:fldChar w:fldCharType="begin"/>
-      </w:r>
-      <w:r>
-        <w:instrText xml:space="preserve"> SEQ Plan \* ARABIC </w:instrText>
-      </w:r>
-      <w:r>
-        <w:fldChar w:fldCharType="separate"/>
-      </w:r>
-      <w:r>
-        <w:rPr>
-          <w:noProof/>
-        </w:rPr>
-        <w:t>1</w:t>
-      </w:r>
-      <w:r>
-        <w:rPr>
-          <w:noProof/>
-        </w:rPr>
-        <w:fldChar w:fldCharType="end"/>
-      </w:r>
+      <w:fldSimple w:instr=" SEQ Plan \* ARABIC ">
+        <w:r>
+          <w:rPr>
+            <w:noProof/>
+          </w:rPr>
+          <w:t>1</w:t>
+        </w:r>
+      </w:fldSimple>
       <w:r>
         <w:t xml:space="preserve">: </w:t>
       </w:r>
@@ -7412,27 +7288,14 @@
       <w:r>
         <w:t xml:space="preserve">Plan </w:t>
       </w:r>
-      <w:r>
-        <w:fldChar w:fldCharType="begin"/>
-      </w:r>
-      <w:r>
-        <w:instrText xml:space="preserve"> SEQ Plan \* ARABIC </w:instrText>
-      </w:r>
-      <w:r>
-        <w:fldChar w:fldCharType="separate"/>
-      </w:r>
-      <w:r>
-        <w:rPr>
-          <w:noProof/>
-        </w:rPr>
-        <w:t>1</w:t>
-      </w:r>
-      <w:r>
-        <w:rPr>
-          <w:noProof/>
-        </w:rPr>
-        <w:fldChar w:fldCharType="end"/>
-      </w:r>
+      <w:fldSimple w:instr=" SEQ Plan \* ARABIC ">
+        <w:r>
+          <w:rPr>
+            <w:noProof/>
+          </w:rPr>
+          <w:t>1</w:t>
+        </w:r>
+      </w:fldSimple>
       <w:r>
         <w:t xml:space="preserve">: </w:t>
       </w:r>
@@ -7632,7 +7495,21 @@
           <w:highlight w:val="cyan"/>
           <w:lang w:eastAsia="ar-SA"/>
         </w:rPr>
-        <w:t xml:space="preserve">{% if </w:t>
+        <w:t>{%</w:t>
+      </w:r>
+      <w:r>
+        <w:rPr>
+          <w:highlight w:val="cyan"/>
+          <w:lang w:eastAsia="ar-SA"/>
+        </w:rPr>
+        <w:t>-</w:t>
+      </w:r>
+      <w:r>
+        <w:rPr>
+          <w:highlight w:val="cyan"/>
+          <w:lang w:eastAsia="ar-SA"/>
+        </w:rPr>
+        <w:t xml:space="preserve"> if </w:t>
       </w:r>
       <w:proofErr w:type="spellStart"/>
       <w:r>
@@ -7648,7 +7525,21 @@
           <w:highlight w:val="cyan"/>
           <w:lang w:eastAsia="ar-SA"/>
         </w:rPr>
-        <w:t xml:space="preserve"> %}</w:t>
+        <w:t xml:space="preserve"> </w:t>
+      </w:r>
+      <w:r>
+        <w:rPr>
+          <w:highlight w:val="cyan"/>
+          <w:lang w:eastAsia="ar-SA"/>
+        </w:rPr>
+        <w:t>-</w:t>
+      </w:r>
+      <w:r>
+        <w:rPr>
+          <w:highlight w:val="cyan"/>
+          <w:lang w:eastAsia="ar-SA"/>
+        </w:rPr>
+        <w:t>%}</w:t>
       </w:r>
     </w:p>
     <w:p>
@@ -7690,7 +7581,35 @@
           <w:highlight w:val="cyan"/>
           <w:lang w:eastAsia="ar-SA"/>
         </w:rPr>
-        <w:t>{% endif %}</w:t>
+        <w:t>{%</w:t>
+      </w:r>
+      <w:r>
+        <w:rPr>
+          <w:highlight w:val="cyan"/>
+          <w:lang w:eastAsia="ar-SA"/>
+        </w:rPr>
+        <w:t>-</w:t>
+      </w:r>
+      <w:r>
+        <w:rPr>
+          <w:highlight w:val="cyan"/>
+          <w:lang w:eastAsia="ar-SA"/>
+        </w:rPr>
+        <w:t xml:space="preserve"> endif </w:t>
+      </w:r>
+      <w:r>
+        <w:rPr>
+          <w:highlight w:val="cyan"/>
+          <w:lang w:eastAsia="ar-SA"/>
+        </w:rPr>
+        <w:t>-</w:t>
+      </w:r>
+      <w:r>
+        <w:rPr>
+          <w:highlight w:val="cyan"/>
+          <w:lang w:eastAsia="ar-SA"/>
+        </w:rPr>
+        <w:t>%}</w:t>
       </w:r>
     </w:p>
     <w:p>
@@ -7812,7 +7731,31 @@
         <w:rPr>
           <w:highlight w:val="cyan"/>
         </w:rPr>
-        <w:t>{% if phase_1 %}</w:t>
+        <w:t>{%</w:t>
+      </w:r>
+      <w:r>
+        <w:rPr>
+          <w:highlight w:val="cyan"/>
+        </w:rPr>
+        <w:t>-</w:t>
+      </w:r>
+      <w:r>
+        <w:rPr>
+          <w:highlight w:val="cyan"/>
+        </w:rPr>
+        <w:t xml:space="preserve"> if phase_1 </w:t>
+      </w:r>
+      <w:r>
+        <w:rPr>
+          <w:highlight w:val="cyan"/>
+        </w:rPr>
+        <w:t>-</w:t>
+      </w:r>
+      <w:r>
+        <w:rPr>
+          <w:highlight w:val="cyan"/>
+        </w:rPr>
+        <w:t>%}</w:t>
       </w:r>
     </w:p>
     <w:p>
@@ -7916,7 +7859,31 @@
         <w:rPr>
           <w:highlight w:val="cyan"/>
         </w:rPr>
-        <w:t>{% endif %}</w:t>
+        <w:t>{%</w:t>
+      </w:r>
+      <w:r>
+        <w:rPr>
+          <w:highlight w:val="cyan"/>
+        </w:rPr>
+        <w:t>-</w:t>
+      </w:r>
+      <w:r>
+        <w:rPr>
+          <w:highlight w:val="cyan"/>
+        </w:rPr>
+        <w:t xml:space="preserve"> endif </w:t>
+      </w:r>
+      <w:r>
+        <w:rPr>
+          <w:highlight w:val="cyan"/>
+        </w:rPr>
+        <w:t>-</w:t>
+      </w:r>
+      <w:r>
+        <w:rPr>
+          <w:highlight w:val="cyan"/>
+        </w:rPr>
+        <w:t>%}</w:t>
       </w:r>
     </w:p>
     <w:p>
@@ -8389,25 +8356,57 @@
           <w:highlight w:val="cyan"/>
           <w:lang w:eastAsia="ar-SA"/>
         </w:rPr>
-        <w:t xml:space="preserve">{% if </w:t>
-      </w:r>
-      <w:proofErr w:type="spellStart"/>
+        <w:t>{%</w:t>
+      </w:r>
       <w:r>
         <w:rPr>
           <w:rFonts w:cs="Corbel"/>
           <w:highlight w:val="cyan"/>
           <w:lang w:eastAsia="ar-SA"/>
         </w:rPr>
-        <w:t>barn_owls</w:t>
-      </w:r>
-      <w:proofErr w:type="spellEnd"/>
+        <w:t>-</w:t>
+      </w:r>
       <w:r>
         <w:rPr>
           <w:rFonts w:cs="Corbel"/>
           <w:highlight w:val="cyan"/>
           <w:lang w:eastAsia="ar-SA"/>
         </w:rPr>
-        <w:t xml:space="preserve"> %}</w:t>
+        <w:t xml:space="preserve"> if </w:t>
+      </w:r>
+      <w:proofErr w:type="spellStart"/>
+      <w:r>
+        <w:rPr>
+          <w:rFonts w:cs="Corbel"/>
+          <w:highlight w:val="cyan"/>
+          <w:lang w:eastAsia="ar-SA"/>
+        </w:rPr>
+        <w:t>barn_owls</w:t>
+      </w:r>
+      <w:proofErr w:type="spellEnd"/>
+      <w:r>
+        <w:rPr>
+          <w:rFonts w:cs="Corbel"/>
+          <w:highlight w:val="cyan"/>
+          <w:lang w:eastAsia="ar-SA"/>
+        </w:rPr>
+        <w:t xml:space="preserve"> </w:t>
+      </w:r>
+      <w:r>
+        <w:rPr>
+          <w:rFonts w:cs="Corbel"/>
+          <w:highlight w:val="cyan"/>
+          <w:lang w:eastAsia="ar-SA"/>
+        </w:rPr>
+        <w:t>-</w:t>
+      </w:r>
+      <w:r>
+        <w:rPr>
+          <w:rFonts w:cs="Corbel"/>
+          <w:highlight w:val="cyan"/>
+          <w:lang w:eastAsia="ar-SA"/>
+        </w:rPr>
+        <w:t>%}</w:t>
       </w:r>
       <w:r>
         <w:rPr>
@@ -8655,9 +8654,6 @@
         <w:t xml:space="preserve">An </w:t>
       </w:r>
       <w:r>
-        <w:rPr>
-          <w:highlight w:val="yellow"/>
-        </w:rPr>
         <w:t xml:space="preserve">internal inspection </w:t>
       </w:r>
       <w:r>
@@ -8673,9 +8669,6 @@
         <w:t>building</w:t>
       </w:r>
       <w:r>
-        <w:rPr>
-          <w:highlight w:val="yellow"/>
-        </w:rPr>
         <w:t>s</w:t>
       </w:r>
       <w:r>
@@ -8722,9 +8715,6 @@
         <w:t xml:space="preserve">Lighting was provided by a Led Lenser XEO 19R (2,000lm) </w:t>
       </w:r>
       <w:r>
-        <w:rPr>
-          <w:highlight w:val="yellow"/>
-        </w:rPr>
         <w:t>and/or</w:t>
       </w:r>
       <w:r>
@@ -8750,9 +8740,6 @@
         <w:t xml:space="preserve"> and </w:t>
       </w:r>
       <w:r>
-        <w:rPr>
-          <w:highlight w:val="yellow"/>
-        </w:rPr>
         <w:t>ladders were used to inspect potential areas at height.</w:t>
       </w:r>
     </w:p>
@@ -8770,7 +8757,43 @@
         <w:rPr>
           <w:highlight w:val="cyan"/>
         </w:rPr>
-        <w:t>{% endif %}</w:t>
+        <w:t>{%</w:t>
+      </w:r>
+      <w:r>
+        <w:rPr>
+          <w:highlight w:val="cyan"/>
+        </w:rPr>
+        <w:t>-</w:t>
+      </w:r>
+      <w:r>
+        <w:rPr>
+          <w:highlight w:val="cyan"/>
+        </w:rPr>
+        <w:t xml:space="preserve"> endif</w:t>
+      </w:r>
+      <w:r>
+        <w:rPr>
+          <w:highlight w:val="cyan"/>
+        </w:rPr>
+        <w:t xml:space="preserve"> </w:t>
+      </w:r>
+      <w:r>
+        <w:rPr>
+          <w:highlight w:val="cyan"/>
+        </w:rPr>
+        <w:t>-</w:t>
+      </w:r>
+      <w:r>
+        <w:rPr>
+          <w:highlight w:val="cyan"/>
+        </w:rPr>
+        <w:t>%</w:t>
+      </w:r>
+      <w:r>
+        <w:rPr>
+          <w:highlight w:val="cyan"/>
+        </w:rPr>
+        <w:t>}</w:t>
       </w:r>
     </w:p>
     <w:p>
@@ -8810,7 +8833,13 @@
         <w:rPr>
           <w:highlight w:val="cyan"/>
         </w:rPr>
-        <w:t xml:space="preserve"> %}</w:t>
+        <w:t xml:space="preserve"> </w:t>
+      </w:r>
+      <w:r>
+        <w:rPr>
+          <w:highlight w:val="cyan"/>
+        </w:rPr>
+        <w:t>%}</w:t>
       </w:r>
     </w:p>
     <w:p>
@@ -10369,27 +10398,14 @@
       <w:r>
         <w:t xml:space="preserve">Table </w:t>
       </w:r>
-      <w:r>
-        <w:fldChar w:fldCharType="begin"/>
-      </w:r>
-      <w:r>
-        <w:instrText xml:space="preserve"> SEQ Table \* ARABIC </w:instrText>
-      </w:r>
-      <w:r>
-        <w:fldChar w:fldCharType="separate"/>
-      </w:r>
-      <w:r>
-        <w:rPr>
-          <w:noProof/>
-        </w:rPr>
-        <w:t>1</w:t>
-      </w:r>
-      <w:r>
-        <w:rPr>
-          <w:noProof/>
-        </w:rPr>
-        <w:fldChar w:fldCharType="end"/>
-      </w:r>
+      <w:fldSimple w:instr=" SEQ Table \* ARABIC ">
+        <w:r>
+          <w:rPr>
+            <w:noProof/>
+          </w:rPr>
+          <w:t>1</w:t>
+        </w:r>
+      </w:fldSimple>
       <w:bookmarkEnd w:id="47"/>
       <w:r>
         <w:t xml:space="preserve">: </w:t>
@@ -11220,27 +11236,14 @@
       <w:r>
         <w:t xml:space="preserve">Table </w:t>
       </w:r>
-      <w:r>
-        <w:fldChar w:fldCharType="begin"/>
-      </w:r>
-      <w:r>
-        <w:instrText xml:space="preserve"> SEQ Table \* ARABIC </w:instrText>
-      </w:r>
-      <w:r>
-        <w:fldChar w:fldCharType="separate"/>
-      </w:r>
-      <w:r>
-        <w:rPr>
-          <w:noProof/>
-        </w:rPr>
-        <w:t>2</w:t>
-      </w:r>
-      <w:r>
-        <w:rPr>
-          <w:noProof/>
-        </w:rPr>
-        <w:fldChar w:fldCharType="end"/>
-      </w:r>
+      <w:fldSimple w:instr=" SEQ Table \* ARABIC ">
+        <w:r>
+          <w:rPr>
+            <w:noProof/>
+          </w:rPr>
+          <w:t>2</w:t>
+        </w:r>
+      </w:fldSimple>
       <w:bookmarkEnd w:id="52"/>
       <w:r>
         <w:t>: Local Biological Heritage sites.</w:t>
@@ -11609,27 +11612,14 @@
       <w:r>
         <w:t xml:space="preserve">Table </w:t>
       </w:r>
-      <w:r>
-        <w:fldChar w:fldCharType="begin"/>
-      </w:r>
-      <w:r>
-        <w:instrText xml:space="preserve"> SEQ Table \* ARABIC </w:instrText>
-      </w:r>
-      <w:r>
-        <w:fldChar w:fldCharType="separate"/>
-      </w:r>
-      <w:r>
-        <w:rPr>
-          <w:noProof/>
-        </w:rPr>
-        <w:t>3</w:t>
-      </w:r>
-      <w:r>
-        <w:rPr>
-          <w:noProof/>
-        </w:rPr>
-        <w:fldChar w:fldCharType="end"/>
-      </w:r>
+      <w:fldSimple w:instr=" SEQ Table \* ARABIC ">
+        <w:r>
+          <w:rPr>
+            <w:noProof/>
+          </w:rPr>
+          <w:t>3</w:t>
+        </w:r>
+      </w:fldSimple>
       <w:bookmarkEnd w:id="54"/>
       <w:r>
         <w:t xml:space="preserve">: Priority Habitats within </w:t>
@@ -11926,27 +11916,14 @@
       <w:r>
         <w:t xml:space="preserve">Plan </w:t>
       </w:r>
-      <w:r>
-        <w:fldChar w:fldCharType="begin"/>
-      </w:r>
-      <w:r>
-        <w:instrText xml:space="preserve"> SEQ Plan \* ARABIC </w:instrText>
-      </w:r>
-      <w:r>
-        <w:fldChar w:fldCharType="separate"/>
-      </w:r>
-      <w:r>
-        <w:rPr>
-          <w:noProof/>
-        </w:rPr>
-        <w:t>4</w:t>
-      </w:r>
-      <w:r>
-        <w:rPr>
-          <w:noProof/>
-        </w:rPr>
-        <w:fldChar w:fldCharType="end"/>
-      </w:r>
+      <w:fldSimple w:instr=" SEQ Plan \* ARABIC ">
+        <w:r>
+          <w:rPr>
+            <w:noProof/>
+          </w:rPr>
+          <w:t>4</w:t>
+        </w:r>
+      </w:fldSimple>
       <w:bookmarkEnd w:id="55"/>
       <w:r>
         <w:t>:</w:t>
@@ -12153,27 +12130,14 @@
         <w:lastRenderedPageBreak/>
         <w:t xml:space="preserve">Table </w:t>
       </w:r>
-      <w:r>
-        <w:fldChar w:fldCharType="begin"/>
-      </w:r>
-      <w:r>
-        <w:instrText xml:space="preserve"> SEQ Table \* ARABIC </w:instrText>
-      </w:r>
-      <w:r>
-        <w:fldChar w:fldCharType="separate"/>
-      </w:r>
-      <w:r>
-        <w:rPr>
-          <w:noProof/>
-        </w:rPr>
-        <w:t>4</w:t>
-      </w:r>
-      <w:r>
-        <w:rPr>
-          <w:noProof/>
-        </w:rPr>
-        <w:fldChar w:fldCharType="end"/>
-      </w:r>
+      <w:fldSimple w:instr=" SEQ Table \* ARABIC ">
+        <w:r>
+          <w:rPr>
+            <w:noProof/>
+          </w:rPr>
+          <w:t>4</w:t>
+        </w:r>
+      </w:fldSimple>
       <w:bookmarkEnd w:id="61"/>
       <w:r>
         <w:t xml:space="preserve">: Protected species identified within </w:t>
@@ -13174,27 +13138,14 @@
       <w:r>
         <w:t xml:space="preserve">Plate </w:t>
       </w:r>
-      <w:r>
-        <w:fldChar w:fldCharType="begin"/>
-      </w:r>
-      <w:r>
-        <w:instrText xml:space="preserve"> SEQ Plate \* ARABIC </w:instrText>
-      </w:r>
-      <w:r>
-        <w:fldChar w:fldCharType="separate"/>
-      </w:r>
-      <w:r>
-        <w:rPr>
-          <w:noProof/>
-        </w:rPr>
-        <w:t>1</w:t>
-      </w:r>
-      <w:r>
-        <w:rPr>
-          <w:noProof/>
-        </w:rPr>
-        <w:fldChar w:fldCharType="end"/>
-      </w:r>
+      <w:fldSimple w:instr=" SEQ Plate \* ARABIC ">
+        <w:r>
+          <w:rPr>
+            <w:noProof/>
+          </w:rPr>
+          <w:t>1</w:t>
+        </w:r>
+      </w:fldSimple>
       <w:bookmarkEnd w:id="67"/>
       <w:r>
         <w:t xml:space="preserve">: </w:t>
@@ -14997,7 +14948,6 @@
       </w:r>
       <w:r>
         <w:rPr>
-          <w:highlight w:val="yellow"/>
           <w:lang w:eastAsia="ar-SA"/>
         </w:rPr>
         <w:t>potential roost features, signs of bats within the school, the high suitability of the proposed development site and the potential connectivity to the wider landscape</w:t>
@@ -15259,75 +15209,71 @@
       <w:r>
         <w:rPr>
           <w:rFonts w:ascii="Corbel" w:hAnsi="Corbel" w:cs="Corbel"/>
-          <w:highlight w:val="yellow"/>
           <w:lang w:eastAsia="en-GB"/>
         </w:rPr>
         <w:t xml:space="preserve">in the form of </w:t>
-      </w:r>
-      <w:r>
-        <w:rPr>
-          <w:rFonts w:ascii="Corbel" w:hAnsi="Corbel" w:cs="Corbel"/>
-          <w:highlight w:val="yellow"/>
-          <w:lang w:eastAsia="en-GB"/>
-        </w:rPr>
-        <w:t xml:space="preserve">26 barn owl </w:t>
-      </w:r>
-      <w:r>
-        <w:rPr>
-          <w:rFonts w:ascii="Corbel" w:hAnsi="Corbel" w:cs="Corbel"/>
-          <w:highlight w:val="yellow"/>
-          <w:lang w:eastAsia="en-GB"/>
-        </w:rPr>
-        <w:t>pellets</w:t>
-      </w:r>
-      <w:r>
-        <w:rPr>
-          <w:rFonts w:ascii="Corbel" w:hAnsi="Corbel" w:cs="Corbel"/>
-          <w:highlight w:val="yellow"/>
-          <w:lang w:eastAsia="en-GB"/>
-        </w:rPr>
-        <w:t>, ranging from 1 month to 12 months old</w:t>
       </w:r>
       <w:r>
         <w:rPr>
           <w:rFonts w:ascii="Corbel" w:hAnsi="Corbel" w:cs="Corbel"/>
           <w:lang w:eastAsia="en-GB"/>
         </w:rPr>
-        <w:t xml:space="preserve">, </w:t>
+        <w:t xml:space="preserve">26 barn owl </w:t>
       </w:r>
       <w:r>
         <w:rPr>
           <w:rFonts w:ascii="Corbel" w:hAnsi="Corbel" w:cs="Corbel"/>
           <w:lang w:eastAsia="en-GB"/>
         </w:rPr>
-        <w:t xml:space="preserve">suggests that the site is used by </w:t>
+        <w:t>pellets</w:t>
       </w:r>
       <w:r>
         <w:rPr>
           <w:rFonts w:ascii="Corbel" w:hAnsi="Corbel" w:cs="Corbel"/>
           <w:lang w:eastAsia="en-GB"/>
         </w:rPr>
-        <w:t xml:space="preserve">barn </w:t>
+        <w:t>, ranging from 1 month to 12 months old</w:t>
       </w:r>
       <w:r>
         <w:rPr>
           <w:rFonts w:ascii="Corbel" w:hAnsi="Corbel" w:cs="Corbel"/>
           <w:lang w:eastAsia="en-GB"/>
         </w:rPr>
-        <w:t xml:space="preserve">owls. The surrounding landscape was considered suitable for barn owls and the barn clearly had some limited potential for </w:t>
+        <w:t xml:space="preserve">, </w:t>
       </w:r>
       <w:r>
         <w:rPr>
           <w:rFonts w:ascii="Corbel" w:hAnsi="Corbel" w:cs="Corbel"/>
           <w:lang w:eastAsia="en-GB"/>
         </w:rPr>
-        <w:t>barn owl activity. A</w:t>
+        <w:t xml:space="preserve">suggests that the site is used by </w:t>
       </w:r>
       <w:r>
         <w:rPr>
           <w:rFonts w:ascii="Corbel" w:hAnsi="Corbel" w:cs="Corbel"/>
           <w:lang w:eastAsia="en-GB"/>
         </w:rPr>
+        <w:t xml:space="preserve">barn </w:t>
+      </w:r>
+      <w:r>
+        <w:rPr>
+          <w:rFonts w:ascii="Corbel" w:hAnsi="Corbel" w:cs="Corbel"/>
+          <w:lang w:eastAsia="en-GB"/>
+        </w:rPr>
+        <w:t xml:space="preserve">owls. The surrounding landscape was considered suitable for barn owls and the barn clearly had some limited potential for </w:t>
+      </w:r>
+      <w:r>
+        <w:rPr>
+          <w:rFonts w:ascii="Corbel" w:hAnsi="Corbel" w:cs="Corbel"/>
+          <w:lang w:eastAsia="en-GB"/>
+        </w:rPr>
+        <w:t>barn owl activity. A</w:t>
+      </w:r>
+      <w:r>
+        <w:rPr>
+          <w:rFonts w:ascii="Corbel" w:hAnsi="Corbel" w:cs="Corbel"/>
+          <w:lang w:eastAsia="en-GB"/>
+        </w:rPr>
         <w:t>ny development of the site would lead to the loss of barn owl roosting potential. Therefore:</w:t>
       </w:r>
     </w:p>
@@ -15351,7 +15297,6 @@
       <w:r>
         <w:rPr>
           <w:b/>
-          <w:highlight w:val="yellow"/>
         </w:rPr>
         <w:t>re-surveyed</w:t>
       </w:r>
@@ -15396,9 +15341,6 @@
         <w:t xml:space="preserve">that no building or construction work should be carried out </w:t>
       </w:r>
       <w:r>
-        <w:rPr>
-          <w:highlight w:val="yellow"/>
-        </w:rPr>
         <w:t>during the main breeding season</w:t>
       </w:r>
       <w:r>
@@ -15433,14 +15375,12 @@
       <w:r>
         <w:rPr>
           <w:b/>
-          <w:highlight w:val="yellow"/>
         </w:rPr>
         <w:t xml:space="preserve">temporary </w:t>
       </w:r>
       <w:r>
         <w:rPr>
           <w:b/>
-          <w:highlight w:val="yellow"/>
         </w:rPr>
         <w:t>alternative provision</w:t>
       </w:r>
@@ -15462,36 +15402,32 @@
       <w:r>
         <w:rPr>
           <w:color w:val="FF0000"/>
-          <w:highlight w:val="yellow"/>
         </w:rPr>
         <w:t xml:space="preserve">Details of the box </w:t>
       </w:r>
       <w:r>
         <w:rPr>
           <w:color w:val="FF0000"/>
-          <w:highlight w:val="yellow"/>
         </w:rPr>
         <w:t xml:space="preserve">and the suitable alternative location </w:t>
       </w:r>
       <w:r>
         <w:rPr>
           <w:color w:val="FF0000"/>
-          <w:highlight w:val="yellow"/>
         </w:rPr>
         <w:t>are detailed in SECTION ()</w:t>
       </w:r>
       <w:r>
         <w:rPr>
           <w:color w:val="FF0000"/>
-          <w:highlight w:val="yellow"/>
-        </w:rPr>
-        <w:t xml:space="preserve"> below</w:t>
+        </w:rPr>
+        <w:t xml:space="preserve"> below,</w:t>
       </w:r>
       <w:r>
         <w:rPr>
           <w:color w:val="FF0000"/>
         </w:rPr>
-        <w:t xml:space="preserve">, </w:t>
+        <w:t xml:space="preserve"> </w:t>
       </w:r>
       <w:r>
         <w:t xml:space="preserve">in accordance with the guidance published by the Barn Owl Trust (with the support of Natural England) in </w:t>
@@ -15535,7 +15471,6 @@
       <w:r>
         <w:rPr>
           <w:b/>
-          <w:highlight w:val="yellow"/>
         </w:rPr>
         <w:t>permanent barn own provision</w:t>
       </w:r>
@@ -15551,36 +15486,14 @@
       <w:r>
         <w:rPr>
           <w:color w:val="FF0000"/>
-          <w:highlight w:val="yellow"/>
-        </w:rPr>
-        <w:t xml:space="preserve">Details of the </w:t>
+        </w:rPr>
+        <w:t>Details of the location and measurements of the new permanent provision are detailed in SECTION () below,</w:t>
       </w:r>
       <w:r>
         <w:rPr>
           <w:color w:val="FF0000"/>
-          <w:highlight w:val="yellow"/>
-        </w:rPr>
-        <w:t xml:space="preserve">location and measurements of the new permanent provision </w:t>
-      </w:r>
-      <w:r>
-        <w:rPr>
-          <w:color w:val="FF0000"/>
-          <w:highlight w:val="yellow"/>
-        </w:rPr>
-        <w:t>are detailed in SECTION ()</w:t>
-      </w:r>
-      <w:r>
-        <w:rPr>
-          <w:color w:val="FF0000"/>
-          <w:highlight w:val="yellow"/>
-        </w:rPr>
-        <w:t xml:space="preserve"> below</w:t>
-      </w:r>
-      <w:r>
-        <w:rPr>
-          <w:color w:val="FF0000"/>
-        </w:rPr>
-        <w:t xml:space="preserve">, </w:t>
+        </w:rPr>
+        <w:t xml:space="preserve"> </w:t>
       </w:r>
       <w:r>
         <w:t xml:space="preserve">in accordance with the guidance published by the Barn Owl Trust (with the support of Natural England) in </w:t>

</xml_diff>